<commit_message>
Add jee/SSH/Solr and so on.
</commit_message>
<xml_diff>
--- a/Git_Summary.docx
+++ b/Git_Summary.docx
@@ -22,12 +22,14 @@
         <w:ind w:firstLine="420" w:firstLineChars="0"/>
         <w:rPr>
           <w:rFonts w:hint="eastAsia"/>
-          <w:lang w:val="en-US" w:eastAsia="zh-CN"/>
-        </w:rPr>
-      </w:pPr>
-      <w:r>
-        <w:rPr>
-          <w:rFonts w:hint="eastAsia"/>
+          <w:color w:val="0000FF"/>
+          <w:lang w:val="en-US" w:eastAsia="zh-CN"/>
+        </w:rPr>
+      </w:pPr>
+      <w:r>
+        <w:rPr>
+          <w:rFonts w:hint="eastAsia"/>
+          <w:color w:val="0000FF"/>
           <w:lang w:val="en-US" w:eastAsia="zh-CN"/>
         </w:rPr>
         <w:t>git init</w:t>
@@ -77,12 +79,14 @@
         <w:ind w:firstLine="420" w:firstLineChars="0"/>
         <w:rPr>
           <w:rFonts w:hint="eastAsia"/>
-          <w:lang w:val="en-US" w:eastAsia="zh-CN"/>
-        </w:rPr>
-      </w:pPr>
-      <w:r>
-        <w:rPr>
-          <w:rFonts w:hint="eastAsia"/>
+          <w:color w:val="0000FF"/>
+          <w:lang w:val="en-US" w:eastAsia="zh-CN"/>
+        </w:rPr>
+      </w:pPr>
+      <w:r>
+        <w:rPr>
+          <w:rFonts w:hint="eastAsia"/>
+          <w:color w:val="0000FF"/>
           <w:lang w:val="en-US" w:eastAsia="zh-CN"/>
         </w:rPr>
         <w:t>git add</w:t>
@@ -117,12 +121,14 @@
         <w:ind w:firstLine="420" w:firstLineChars="0"/>
         <w:rPr>
           <w:rFonts w:hint="default"/>
-          <w:lang w:val="en-US" w:eastAsia="zh-CN"/>
-        </w:rPr>
-      </w:pPr>
-      <w:r>
-        <w:rPr>
-          <w:rFonts w:hint="eastAsia"/>
+          <w:color w:val="0000FF"/>
+          <w:lang w:val="en-US" w:eastAsia="zh-CN"/>
+        </w:rPr>
+      </w:pPr>
+      <w:r>
+        <w:rPr>
+          <w:rFonts w:hint="eastAsia"/>
+          <w:color w:val="0000FF"/>
           <w:lang w:val="en-US" w:eastAsia="zh-CN"/>
         </w:rPr>
         <w:t xml:space="preserve">git commit -m </w:t>
@@ -130,6 +136,7 @@
       <w:r>
         <w:rPr>
           <w:rFonts w:hint="default"/>
+          <w:color w:val="0000FF"/>
           <w:lang w:val="en-US" w:eastAsia="zh-CN"/>
         </w:rPr>
         <w:t>“</w:t>
@@ -137,6 +144,7 @@
       <w:r>
         <w:rPr>
           <w:rFonts w:hint="eastAsia"/>
+          <w:color w:val="0000FF"/>
           <w:lang w:val="en-US" w:eastAsia="zh-CN"/>
         </w:rPr>
         <w:t>commit information</w:t>
@@ -144,6 +152,7 @@
       <w:r>
         <w:rPr>
           <w:rFonts w:hint="default"/>
+          <w:color w:val="0000FF"/>
           <w:lang w:val="en-US" w:eastAsia="zh-CN"/>
         </w:rPr>
         <w:t>”</w:t>
@@ -294,12 +303,14 @@
         <w:ind w:firstLine="420" w:firstLineChars="0"/>
         <w:rPr>
           <w:rFonts w:hint="eastAsia"/>
-          <w:lang w:val="en-US" w:eastAsia="zh-CN"/>
-        </w:rPr>
-      </w:pPr>
-      <w:r>
-        <w:rPr>
-          <w:rFonts w:hint="eastAsia"/>
+          <w:color w:val="0000FF"/>
+          <w:lang w:val="en-US" w:eastAsia="zh-CN"/>
+        </w:rPr>
+      </w:pPr>
+      <w:r>
+        <w:rPr>
+          <w:rFonts w:hint="eastAsia"/>
+          <w:color w:val="0000FF"/>
           <w:lang w:val="en-US" w:eastAsia="zh-CN"/>
         </w:rPr>
         <w:t>git checkout -- fileName</w:t>
@@ -325,12 +336,14 @@
         <w:ind w:firstLine="420" w:firstLineChars="0"/>
         <w:rPr>
           <w:rFonts w:hint="eastAsia"/>
-          <w:lang w:val="en-US" w:eastAsia="zh-CN"/>
-        </w:rPr>
-      </w:pPr>
-      <w:r>
-        <w:rPr>
-          <w:rFonts w:hint="eastAsia"/>
+          <w:color w:val="0000FF"/>
+          <w:lang w:val="en-US" w:eastAsia="zh-CN"/>
+        </w:rPr>
+      </w:pPr>
+      <w:r>
+        <w:rPr>
+          <w:rFonts w:hint="eastAsia"/>
+          <w:color w:val="0000FF"/>
           <w:lang w:val="en-US" w:eastAsia="zh-CN"/>
         </w:rPr>
         <w:t>git reset HEAD fileName</w:t>
@@ -356,12 +369,14 @@
         <w:ind w:firstLine="420" w:firstLineChars="0"/>
         <w:rPr>
           <w:rFonts w:hint="eastAsia"/>
-          <w:lang w:val="en-US" w:eastAsia="zh-CN"/>
-        </w:rPr>
-      </w:pPr>
-      <w:r>
-        <w:rPr>
-          <w:rFonts w:hint="eastAsia"/>
+          <w:color w:val="0000FF"/>
+          <w:lang w:val="en-US" w:eastAsia="zh-CN"/>
+        </w:rPr>
+      </w:pPr>
+      <w:r>
+        <w:rPr>
+          <w:rFonts w:hint="eastAsia"/>
+          <w:color w:val="0000FF"/>
           <w:lang w:val="en-US" w:eastAsia="zh-CN"/>
         </w:rPr>
         <w:t>git reset + 版本号</w:t>
@@ -393,41 +408,65 @@
       <w:r>
         <w:rPr>
           <w:rFonts w:hint="eastAsia"/>
-          <w:lang w:val="en-US" w:eastAsia="zh-CN"/>
-        </w:rPr>
-        <w:t>git reset --hard 版本号： 将repository、stage、working directory都回退至指定版本</w:t>
-      </w:r>
-    </w:p>
-    <w:p>
-      <w:pPr>
-        <w:ind w:firstLine="420" w:firstLineChars="0"/>
-        <w:rPr>
-          <w:rFonts w:hint="eastAsia"/>
-          <w:lang w:val="en-US" w:eastAsia="zh-CN"/>
-        </w:rPr>
-      </w:pPr>
-      <w:r>
-        <w:rPr>
-          <w:rFonts w:hint="eastAsia"/>
-          <w:lang w:val="en-US" w:eastAsia="zh-CN"/>
-        </w:rPr>
-        <w:t>git reset 版本号 :   将repository、state回退到指定版本，workint directory不变</w:t>
-      </w:r>
-    </w:p>
-    <w:p>
-      <w:pPr>
-        <w:ind w:firstLine="420" w:firstLineChars="0"/>
-        <w:rPr>
-          <w:rFonts w:hint="eastAsia"/>
-          <w:lang w:val="en-US" w:eastAsia="zh-CN"/>
-        </w:rPr>
-      </w:pPr>
-      <w:r>
-        <w:rPr>
-          <w:rFonts w:hint="eastAsia"/>
-          <w:lang w:val="en-US" w:eastAsia="zh-CN"/>
-        </w:rPr>
-        <w:t xml:space="preserve">git reset --soft 版本号：将repository回退到指定版本，state、working directory不变 </w:t>
+          <w:color w:val="0000FF"/>
+          <w:lang w:val="en-US" w:eastAsia="zh-CN"/>
+        </w:rPr>
+        <w:t>git reset --hard 版本号</w:t>
+      </w:r>
+      <w:r>
+        <w:rPr>
+          <w:rFonts w:hint="eastAsia"/>
+          <w:lang w:val="en-US" w:eastAsia="zh-CN"/>
+        </w:rPr>
+        <w:t>： 将repository、stage、working directory都回退至指定版本</w:t>
+      </w:r>
+    </w:p>
+    <w:p>
+      <w:pPr>
+        <w:ind w:firstLine="420" w:firstLineChars="0"/>
+        <w:rPr>
+          <w:rFonts w:hint="eastAsia"/>
+          <w:lang w:val="en-US" w:eastAsia="zh-CN"/>
+        </w:rPr>
+      </w:pPr>
+      <w:r>
+        <w:rPr>
+          <w:rFonts w:hint="eastAsia"/>
+          <w:color w:val="0000FF"/>
+          <w:lang w:val="en-US" w:eastAsia="zh-CN"/>
+        </w:rPr>
+        <w:t xml:space="preserve">git reset 版本号 </w:t>
+      </w:r>
+      <w:r>
+        <w:rPr>
+          <w:rFonts w:hint="eastAsia"/>
+          <w:lang w:val="en-US" w:eastAsia="zh-CN"/>
+        </w:rPr>
+        <w:t>:   将repository、state回退到指定版本，workint directory不变</w:t>
+      </w:r>
+    </w:p>
+    <w:p>
+      <w:pPr>
+        <w:ind w:firstLine="420" w:firstLineChars="0"/>
+        <w:rPr>
+          <w:rFonts w:hint="eastAsia"/>
+          <w:lang w:val="en-US" w:eastAsia="zh-CN"/>
+        </w:rPr>
+      </w:pPr>
+      <w:r>
+        <w:rPr>
+          <w:rFonts w:hint="eastAsia"/>
+          <w:color w:val="0000FF"/>
+          <w:lang w:val="en-US" w:eastAsia="zh-CN"/>
+        </w:rPr>
+        <w:t>git reset --soft 版本号</w:t>
+      </w:r>
+      <w:r>
+        <w:rPr>
+          <w:rFonts w:hint="eastAsia"/>
+          <w:lang w:val="en-US" w:eastAsia="zh-CN"/>
+        </w:rPr>
+        <w:t xml:space="preserve">：将repository回退到指定版本，state、working directory不变 </w:t>
       </w:r>
     </w:p>
     <w:p>
@@ -511,6 +550,8 @@
         </w:rPr>
         <w:t xml:space="preserve">    --sort   只回退repository</w:t>
       </w:r>
+      <w:bookmarkStart w:id="0" w:name="_GoBack"/>
+      <w:bookmarkEnd w:id="0"/>
     </w:p>
     <w:p>
       <w:pPr>
@@ -2597,16 +2638,7 @@
           <w:rFonts w:hint="eastAsia"/>
           <w:lang w:val="en-US" w:eastAsia="zh-CN"/>
         </w:rPr>
-        <w:t>git brach --set-upstream 远程分支名 本地</w:t>
-      </w:r>
-      <w:bookmarkStart w:id="0" w:name="_GoBack"/>
-      <w:bookmarkEnd w:id="0"/>
-      <w:r>
-        <w:rPr>
-          <w:rFonts w:hint="eastAsia"/>
-          <w:lang w:val="en-US" w:eastAsia="zh-CN"/>
-        </w:rPr>
-        <w:t>分支名</w:t>
+        <w:t>git brach --set-upstream 远程分支名 本地分支名</w:t>
       </w:r>
     </w:p>
     <w:p>
@@ -3630,7 +3662,6 @@
     </a:fmtScheme>
   </a:themeElements>
   <a:objectDefaults/>
-  <a:extraClrSchemeLst/>
 </a:theme>
 </file>
 

</xml_diff>

<commit_message>
update jee, ssh framework
</commit_message>
<xml_diff>
--- a/Git_Summary.docx
+++ b/Git_Summary.docx
@@ -163,15 +163,6 @@
         <w:ind w:firstLine="420" w:firstLineChars="0"/>
         <w:rPr>
           <w:rFonts w:hint="default"/>
-          <w:lang w:val="en-US" w:eastAsia="zh-CN"/>
-        </w:rPr>
-      </w:pPr>
-    </w:p>
-    <w:p>
-      <w:pPr>
-        <w:ind w:firstLine="420" w:firstLineChars="0"/>
-        <w:rPr>
-          <w:rFonts w:hint="eastAsia"/>
           <w:lang w:val="en-US" w:eastAsia="zh-CN"/>
         </w:rPr>
       </w:pPr>
@@ -183,6 +174,38 @@
         <w:widowControl/>
         <w:suppressLineNumbers w:val="0"/>
         <w:jc w:val="left"/>
+        <w:rPr>
+          <w:rFonts w:hint="eastAsia"/>
+          <w:color w:val="FF0000"/>
+          <w:lang w:val="en-US" w:eastAsia="zh-CN"/>
+        </w:rPr>
+      </w:pPr>
+      <w:r>
+        <w:rPr>
+          <w:rFonts w:hint="eastAsia" w:ascii="Consolas" w:hAnsi="Consolas" w:eastAsia="宋体" w:cs="Consolas"/>
+          <w:color w:val="FF0000"/>
+          <w:kern w:val="0"/>
+          <w:sz w:val="24"/>
+          <w:szCs w:val="24"/>
+          <w:lang w:val="en-US" w:eastAsia="zh-CN" w:bidi="ar"/>
+        </w:rPr>
+        <w:t>暂存区为stage</w:t>
+      </w:r>
+    </w:p>
+    <w:p>
+      <w:pPr>
+        <w:keepNext w:val="0"/>
+        <w:keepLines w:val="0"/>
+        <w:widowControl/>
+        <w:suppressLineNumbers w:val="0"/>
+        <w:jc w:val="left"/>
+        <w:rPr>
+          <w:rFonts w:ascii="宋体" w:hAnsi="宋体" w:eastAsia="宋体" w:cs="宋体"/>
+          <w:kern w:val="0"/>
+          <w:sz w:val="24"/>
+          <w:szCs w:val="24"/>
+          <w:lang w:val="en-US" w:eastAsia="zh-CN" w:bidi="ar"/>
+        </w:rPr>
       </w:pPr>
       <w:r>
         <w:rPr>
@@ -346,7 +369,7 @@
           <w:color w:val="0000FF"/>
           <w:lang w:val="en-US" w:eastAsia="zh-CN"/>
         </w:rPr>
-        <w:t>git reset HEAD fileName</w:t>
+        <w:t>git reset HEAD fileName (清零对HEAD指针代表的master分支中指定文件的暂存)</w:t>
       </w:r>
     </w:p>
     <w:p>
@@ -526,7 +549,7 @@
           <w:color w:val="FF0000"/>
           <w:lang w:val="en-US" w:eastAsia="zh-CN"/>
         </w:rPr>
-        <w:t>默认    只回退repository、stage</w:t>
+        <w:t>默认    只回退repository、stage(暂存区)</w:t>
       </w:r>
     </w:p>
     <w:p>
@@ -550,189 +573,1041 @@
         </w:rPr>
         <w:t xml:space="preserve">    --sort   只回退repository</w:t>
       </w:r>
+    </w:p>
+    <w:p>
+      <w:pPr>
+        <w:ind w:firstLine="420" w:firstLineChars="0"/>
+        <w:rPr>
+          <w:rFonts w:hint="eastAsia"/>
+          <w:lang w:val="en-US" w:eastAsia="zh-CN"/>
+        </w:rPr>
+      </w:pPr>
+      <w:r>
+        <w:rPr>
+          <w:rFonts w:hint="eastAsia"/>
+          <w:lang w:val="en-US" w:eastAsia="zh-CN"/>
+        </w:rPr>
+        <w:t>回退前2个版本时可以用HEAD^、HEAD^^</w:t>
+      </w:r>
+    </w:p>
+    <w:p>
+      <w:pPr>
+        <w:rPr>
+          <w:rFonts w:hint="eastAsia"/>
+          <w:lang w:val="en-US" w:eastAsia="zh-CN"/>
+        </w:rPr>
+      </w:pPr>
+      <w:r>
+        <w:rPr>
+          <w:rFonts w:hint="eastAsia"/>
+          <w:lang w:val="en-US" w:eastAsia="zh-CN"/>
+        </w:rPr>
+        <w:t>】</w:t>
+      </w:r>
+    </w:p>
+    <w:p>
+      <w:pPr>
+        <w:rPr>
+          <w:rFonts w:hint="eastAsia"/>
+          <w:lang w:val="en-US" w:eastAsia="zh-CN"/>
+        </w:rPr>
+      </w:pPr>
+    </w:p>
+    <w:p>
+      <w:pPr>
+        <w:rPr>
+          <w:rFonts w:hint="eastAsia"/>
+          <w:color w:val="FF0000"/>
+          <w:lang w:val="en-US" w:eastAsia="zh-CN"/>
+        </w:rPr>
+      </w:pPr>
+      <w:r>
+        <w:rPr>
+          <w:rFonts w:hint="eastAsia"/>
+          <w:color w:val="FF0000"/>
+          <w:lang w:val="en-US" w:eastAsia="zh-CN"/>
+        </w:rPr>
+        <w:t>添加远程库</w:t>
+      </w:r>
+    </w:p>
+    <w:p>
+      <w:pPr>
+        <w:ind w:firstLine="420" w:firstLineChars="0"/>
+        <w:rPr>
+          <w:rFonts w:hint="eastAsia"/>
+          <w:color w:val="FF0000"/>
+          <w:lang w:val="en-US" w:eastAsia="zh-CN"/>
+        </w:rPr>
+      </w:pPr>
+      <w:r>
+        <w:rPr>
+          <w:rFonts w:hint="eastAsia"/>
+          <w:color w:val="FF0000"/>
+          <w:lang w:val="en-US" w:eastAsia="zh-CN"/>
+        </w:rPr>
+        <w:t>git remote add 远程库别名 远程库地址</w:t>
+      </w:r>
+    </w:p>
+    <w:p>
+      <w:pPr>
+        <w:rPr>
+          <w:rFonts w:hint="eastAsia"/>
+          <w:color w:val="FF0000"/>
+          <w:lang w:val="en-US" w:eastAsia="zh-CN"/>
+        </w:rPr>
+      </w:pPr>
+      <w:r>
+        <w:rPr>
+          <w:rFonts w:hint="eastAsia"/>
+          <w:color w:val="FF0000"/>
+          <w:lang w:val="en-US" w:eastAsia="zh-CN"/>
+        </w:rPr>
+        <w:t>从远程库克隆</w:t>
+      </w:r>
+    </w:p>
+    <w:p>
+      <w:pPr>
+        <w:ind w:firstLine="420" w:firstLineChars="0"/>
+        <w:rPr>
+          <w:rFonts w:hint="eastAsia"/>
+          <w:color w:val="FF0000"/>
+          <w:lang w:val="en-US" w:eastAsia="zh-CN"/>
+        </w:rPr>
+      </w:pPr>
+      <w:r>
+        <w:rPr>
+          <w:rFonts w:hint="eastAsia"/>
+          <w:color w:val="FF0000"/>
+          <w:lang w:val="en-US" w:eastAsia="zh-CN"/>
+        </w:rPr>
+        <w:t>git clone 远程库地址</w:t>
+      </w:r>
+    </w:p>
+    <w:p>
+      <w:pPr>
+        <w:rPr>
+          <w:rFonts w:hint="eastAsia"/>
+          <w:lang w:val="en-US" w:eastAsia="zh-CN"/>
+        </w:rPr>
+      </w:pPr>
+    </w:p>
+    <w:p>
+      <w:pPr>
+        <w:rPr>
+          <w:rFonts w:hint="eastAsia"/>
+          <w:lang w:val="en-US" w:eastAsia="zh-CN"/>
+        </w:rPr>
+      </w:pPr>
+      <w:r>
+        <w:rPr>
+          <w:rFonts w:hint="eastAsia"/>
+          <w:lang w:val="en-US" w:eastAsia="zh-CN"/>
+        </w:rPr>
+        <w:t>已经进行了如下设置：</w:t>
+      </w:r>
+    </w:p>
+    <w:p>
+      <w:r>
+        <w:drawing>
+          <wp:inline distT="0" distB="0" distL="114300" distR="114300">
+            <wp:extent cx="5271135" cy="276860"/>
+            <wp:effectExtent l="0" t="0" r="5715" b="8890"/>
+            <wp:docPr id="19" name="图片 1"/>
+            <wp:cNvGraphicFramePr>
+              <a:graphicFrameLocks xmlns:a="http://schemas.openxmlformats.org/drawingml/2006/main" noChangeAspect="1"/>
+            </wp:cNvGraphicFramePr>
+            <a:graphic xmlns:a="http://schemas.openxmlformats.org/drawingml/2006/main">
+              <a:graphicData uri="http://schemas.openxmlformats.org/drawingml/2006/picture">
+                <pic:pic xmlns:pic="http://schemas.openxmlformats.org/drawingml/2006/picture">
+                  <pic:nvPicPr>
+                    <pic:cNvPr id="19" name="图片 1"/>
+                    <pic:cNvPicPr>
+                      <a:picLocks noChangeAspect="1"/>
+                    </pic:cNvPicPr>
+                  </pic:nvPicPr>
+                  <pic:blipFill>
+                    <a:blip r:embed="rId5"/>
+                    <a:stretch>
+                      <a:fillRect/>
+                    </a:stretch>
+                  </pic:blipFill>
+                  <pic:spPr>
+                    <a:xfrm>
+                      <a:off x="0" y="0"/>
+                      <a:ext cx="5271135" cy="276860"/>
+                    </a:xfrm>
+                    <a:prstGeom prst="rect">
+                      <a:avLst/>
+                    </a:prstGeom>
+                    <a:noFill/>
+                    <a:ln w="9525">
+                      <a:noFill/>
+                    </a:ln>
+                  </pic:spPr>
+                </pic:pic>
+              </a:graphicData>
+            </a:graphic>
+          </wp:inline>
+        </w:drawing>
+      </w:r>
+    </w:p>
+    <w:p>
+      <w:pPr>
+        <w:rPr>
+          <w:rFonts w:hint="eastAsia"/>
+          <w:lang w:val="en-US" w:eastAsia="zh-CN"/>
+        </w:rPr>
+      </w:pPr>
+      <w:r>
+        <w:rPr>
+          <w:rFonts w:hint="eastAsia"/>
+          <w:lang w:val="en-US" w:eastAsia="zh-CN"/>
+        </w:rPr>
+        <w:t>但执行git push推送时发生错误：</w:t>
+      </w:r>
+    </w:p>
+    <w:p>
+      <w:r>
+        <w:drawing>
+          <wp:inline distT="0" distB="0" distL="114300" distR="114300">
+            <wp:extent cx="5272405" cy="1057910"/>
+            <wp:effectExtent l="0" t="0" r="4445" b="8890"/>
+            <wp:docPr id="20" name="图片 2"/>
+            <wp:cNvGraphicFramePr>
+              <a:graphicFrameLocks xmlns:a="http://schemas.openxmlformats.org/drawingml/2006/main" noChangeAspect="1"/>
+            </wp:cNvGraphicFramePr>
+            <a:graphic xmlns:a="http://schemas.openxmlformats.org/drawingml/2006/main">
+              <a:graphicData uri="http://schemas.openxmlformats.org/drawingml/2006/picture">
+                <pic:pic xmlns:pic="http://schemas.openxmlformats.org/drawingml/2006/picture">
+                  <pic:nvPicPr>
+                    <pic:cNvPr id="20" name="图片 2"/>
+                    <pic:cNvPicPr>
+                      <a:picLocks noChangeAspect="1"/>
+                    </pic:cNvPicPr>
+                  </pic:nvPicPr>
+                  <pic:blipFill>
+                    <a:blip r:embed="rId6"/>
+                    <a:stretch>
+                      <a:fillRect/>
+                    </a:stretch>
+                  </pic:blipFill>
+                  <pic:spPr>
+                    <a:xfrm>
+                      <a:off x="0" y="0"/>
+                      <a:ext cx="5272405" cy="1057910"/>
+                    </a:xfrm>
+                    <a:prstGeom prst="rect">
+                      <a:avLst/>
+                    </a:prstGeom>
+                    <a:noFill/>
+                    <a:ln w="9525">
+                      <a:noFill/>
+                    </a:ln>
+                  </pic:spPr>
+                </pic:pic>
+              </a:graphicData>
+            </a:graphic>
+          </wp:inline>
+        </w:drawing>
+      </w:r>
+    </w:p>
+    <w:p>
+      <w:pPr>
+        <w:rPr>
+          <w:rFonts w:hint="eastAsia"/>
+          <w:lang w:val="en-US" w:eastAsia="zh-CN"/>
+        </w:rPr>
+      </w:pPr>
+      <w:r>
+        <w:rPr>
+          <w:rFonts w:hint="eastAsia"/>
+          <w:lang w:val="en-US" w:eastAsia="zh-CN"/>
+        </w:rPr>
+        <w:t>原因是</w:t>
+      </w:r>
+      <w:r>
+        <w:rPr>
+          <w:rFonts w:hint="eastAsia"/>
+          <w:color w:val="FF0000"/>
+          <w:lang w:val="en-US" w:eastAsia="zh-CN"/>
+        </w:rPr>
+        <w:t>缺少推送目的地址</w:t>
+      </w:r>
+      <w:r>
+        <w:rPr>
+          <w:rFonts w:hint="eastAsia"/>
+          <w:lang w:val="en-US" w:eastAsia="zh-CN"/>
+        </w:rPr>
+        <w:t>，解决方法有：</w:t>
+      </w:r>
+    </w:p>
+    <w:p>
+      <w:pPr>
+        <w:numPr>
+          <w:ilvl w:val="0"/>
+          <w:numId w:val="1"/>
+        </w:numPr>
+        <w:rPr>
+          <w:rFonts w:hint="eastAsia"/>
+          <w:lang w:val="en-US" w:eastAsia="zh-CN"/>
+        </w:rPr>
+      </w:pPr>
+      <w:r>
+        <w:rPr>
+          <w:rFonts w:hint="eastAsia"/>
+          <w:lang w:val="en-US" w:eastAsia="zh-CN"/>
+        </w:rPr>
+        <w:t>在git push后添加远程库地址，如：</w:t>
+      </w:r>
+    </w:p>
+    <w:p>
+      <w:pPr>
+        <w:numPr>
+          <w:ilvl w:val="0"/>
+          <w:numId w:val="0"/>
+        </w:numPr>
+        <w:ind w:firstLine="420" w:firstLineChars="0"/>
+        <w:rPr>
+          <w:rFonts w:hint="eastAsia"/>
+          <w:lang w:val="en-US" w:eastAsia="zh-CN"/>
+        </w:rPr>
+      </w:pPr>
+      <w:r>
+        <w:rPr>
+          <w:rFonts w:hint="eastAsia"/>
+          <w:lang w:val="en-US" w:eastAsia="zh-CN"/>
+        </w:rPr>
+        <w:t xml:space="preserve">git push </w:t>
+      </w:r>
+      <w:r>
+        <w:rPr>
+          <w:rFonts w:hint="eastAsia" w:ascii="Lucida Console" w:hAnsi="Lucida Console" w:eastAsia="Lucida Console"/>
+          <w:color w:val="auto"/>
+          <w:sz w:val="18"/>
+        </w:rPr>
+        <w:t>git@github.com:ustraskyline/testJenkins.git</w:t>
+      </w:r>
+    </w:p>
+    <w:p>
+      <w:pPr>
+        <w:numPr>
+          <w:ilvl w:val="0"/>
+          <w:numId w:val="1"/>
+        </w:numPr>
+        <w:rPr>
+          <w:rFonts w:hint="eastAsia"/>
+          <w:lang w:val="en-US" w:eastAsia="zh-CN"/>
+        </w:rPr>
+      </w:pPr>
+      <w:r>
+        <w:rPr>
+          <w:rFonts w:hint="eastAsia"/>
+          <w:lang w:val="en-US" w:eastAsia="zh-CN"/>
+        </w:rPr>
+        <w:t>设置默认的目的地址</w:t>
+      </w:r>
+    </w:p>
+    <w:p>
+      <w:pPr>
+        <w:numPr>
+          <w:ilvl w:val="0"/>
+          <w:numId w:val="0"/>
+        </w:numPr>
+        <w:ind w:firstLine="420" w:firstLineChars="0"/>
+        <w:rPr>
+          <w:rFonts w:hint="eastAsia"/>
+          <w:lang w:val="en-US" w:eastAsia="zh-CN"/>
+        </w:rPr>
+      </w:pPr>
+      <w:r>
+        <w:rPr>
+          <w:rFonts w:hint="eastAsia"/>
+          <w:lang w:val="en-US" w:eastAsia="zh-CN"/>
+        </w:rPr>
+        <w:t xml:space="preserve">git remote add </w:t>
+      </w:r>
+      <w:r>
+        <w:rPr>
+          <w:rFonts w:hint="eastAsia"/>
+          <w:b/>
+          <w:bCs/>
+          <w:color w:val="FF0000"/>
+          <w:highlight w:val="yellow"/>
+          <w:lang w:val="en-US" w:eastAsia="zh-CN"/>
+        </w:rPr>
+        <w:t xml:space="preserve">origin </w:t>
+      </w:r>
+      <w:r>
+        <w:rPr>
+          <w:rFonts w:hint="eastAsia" w:ascii="Lucida Console" w:hAnsi="Lucida Console" w:eastAsia="Lucida Console"/>
+          <w:color w:val="auto"/>
+          <w:sz w:val="18"/>
+        </w:rPr>
+        <w:t>git@github.com:ustraskyline/testJenkins.git</w:t>
+      </w:r>
+    </w:p>
+    <w:p>
+      <w:pPr>
+        <w:rPr>
+          <w:rFonts w:hint="eastAsia"/>
+          <w:lang w:val="en-US" w:eastAsia="zh-CN"/>
+        </w:rPr>
+      </w:pPr>
+      <w:r>
+        <w:rPr>
+          <w:rFonts w:hint="eastAsia"/>
+          <w:lang w:val="en-US" w:eastAsia="zh-CN"/>
+        </w:rPr>
+        <w:t>也就是说origin是默认的远程分支名，第一步执行git remote时设置的是testJenkins分支，不是默认远程分支.</w:t>
+      </w:r>
+    </w:p>
+    <w:p>
+      <w:pPr>
+        <w:rPr>
+          <w:rFonts w:hint="eastAsia"/>
+          <w:lang w:val="en-US" w:eastAsia="zh-CN"/>
+        </w:rPr>
+      </w:pPr>
+    </w:p>
+    <w:p>
+      <w:pPr>
+        <w:rPr>
+          <w:rFonts w:hint="eastAsia"/>
+          <w:lang w:val="en-US" w:eastAsia="zh-CN"/>
+        </w:rPr>
+      </w:pPr>
+    </w:p>
+    <w:p>
+      <w:pPr>
+        <w:rPr>
+          <w:rFonts w:hint="eastAsia"/>
+          <w:lang w:val="en-US" w:eastAsia="zh-CN"/>
+        </w:rPr>
+      </w:pPr>
+      <w:r>
+        <w:rPr>
+          <w:rFonts w:hint="eastAsia"/>
+          <w:lang w:val="en-US" w:eastAsia="zh-CN"/>
+        </w:rPr>
+        <w:t>从repository中删除文件：</w:t>
+      </w:r>
+    </w:p>
+    <w:p>
+      <w:pPr>
+        <w:numPr>
+          <w:ilvl w:val="0"/>
+          <w:numId w:val="2"/>
+        </w:numPr>
+        <w:rPr>
+          <w:rFonts w:hint="eastAsia"/>
+          <w:lang w:val="en-US" w:eastAsia="zh-CN"/>
+        </w:rPr>
+      </w:pPr>
+      <w:r>
+        <w:rPr>
+          <w:rFonts w:hint="eastAsia"/>
+          <w:lang w:val="en-US" w:eastAsia="zh-CN"/>
+        </w:rPr>
+        <w:t>先执行 rm fileName，然后git add，git commit将删除这一改动提交到repository</w:t>
+      </w:r>
+    </w:p>
+    <w:p>
+      <w:pPr>
+        <w:numPr>
+          <w:ilvl w:val="0"/>
+          <w:numId w:val="2"/>
+        </w:numPr>
+        <w:rPr>
+          <w:rFonts w:hint="eastAsia"/>
+          <w:lang w:val="en-US" w:eastAsia="zh-CN"/>
+        </w:rPr>
+      </w:pPr>
+      <w:r>
+        <w:rPr>
+          <w:rFonts w:hint="eastAsia"/>
+          <w:lang w:val="en-US" w:eastAsia="zh-CN"/>
+        </w:rPr>
+        <w:t>直接git rm fileName，然后git commit将删除这一改动提交到repository</w:t>
+      </w:r>
+    </w:p>
+    <w:p>
+      <w:pPr>
+        <w:widowControl w:val="0"/>
+        <w:numPr>
+          <w:ilvl w:val="0"/>
+          <w:numId w:val="0"/>
+        </w:numPr>
+        <w:jc w:val="both"/>
+        <w:rPr>
+          <w:rFonts w:hint="eastAsia"/>
+          <w:lang w:val="en-US" w:eastAsia="zh-CN"/>
+        </w:rPr>
+      </w:pPr>
+    </w:p>
+    <w:p>
+      <w:pPr>
+        <w:widowControl w:val="0"/>
+        <w:numPr>
+          <w:ilvl w:val="0"/>
+          <w:numId w:val="0"/>
+        </w:numPr>
+        <w:jc w:val="both"/>
+        <w:rPr>
+          <w:rFonts w:hint="eastAsia"/>
+          <w:lang w:val="en-US" w:eastAsia="zh-CN"/>
+        </w:rPr>
+      </w:pPr>
+    </w:p>
+    <w:p>
+      <w:pPr>
+        <w:widowControl w:val="0"/>
+        <w:numPr>
+          <w:ilvl w:val="0"/>
+          <w:numId w:val="0"/>
+        </w:numPr>
+        <w:jc w:val="both"/>
+        <w:rPr>
+          <w:rFonts w:hint="eastAsia"/>
+          <w:b/>
+          <w:bCs/>
+          <w:color w:val="FF0000"/>
+          <w:lang w:val="en-US" w:eastAsia="zh-CN"/>
+        </w:rPr>
+      </w:pPr>
+      <w:r>
+        <w:rPr>
+          <w:rFonts w:hint="eastAsia"/>
+          <w:b/>
+          <w:bCs/>
+          <w:color w:val="FF0000"/>
+          <w:lang w:val="en-US" w:eastAsia="zh-CN"/>
+        </w:rPr>
+        <w:t>更换传输协议：</w:t>
+      </w:r>
+    </w:p>
+    <w:p>
+      <w:pPr>
+        <w:widowControl w:val="0"/>
+        <w:numPr>
+          <w:ilvl w:val="0"/>
+          <w:numId w:val="0"/>
+        </w:numPr>
+        <w:ind w:firstLine="420" w:firstLineChars="0"/>
+        <w:jc w:val="both"/>
+        <w:rPr>
+          <w:rFonts w:hint="eastAsia"/>
+          <w:lang w:val="en-US" w:eastAsia="zh-CN"/>
+        </w:rPr>
+      </w:pPr>
+      <w:r>
+        <w:rPr>
+          <w:rFonts w:hint="eastAsia"/>
+          <w:lang w:val="en-US" w:eastAsia="zh-CN"/>
+        </w:rPr>
+        <w:t>Git支持多种协议，默认的git://使用ssh，但也可以使用https等其他协议，通过ssh支持的原生git协议速度最快。</w:t>
+      </w:r>
+    </w:p>
+    <w:p>
+      <w:pPr>
+        <w:widowControl w:val="0"/>
+        <w:numPr>
+          <w:ilvl w:val="0"/>
+          <w:numId w:val="0"/>
+        </w:numPr>
+        <w:jc w:val="both"/>
+        <w:rPr>
+          <w:rFonts w:hint="eastAsia"/>
+          <w:lang w:val="en-US" w:eastAsia="zh-CN"/>
+        </w:rPr>
+      </w:pPr>
+      <w:r>
+        <w:rPr>
+          <w:rFonts w:hint="eastAsia"/>
+          <w:lang w:val="en-US" w:eastAsia="zh-CN"/>
+        </w:rPr>
+        <w:t>使用https协议在git push时需要输入用户名和密码，也可以在个人文件夹下设置用户名和密码的缓存时间，这里可以采取使用ssh协议来避免输入密码，更改传输协议为ssh步骤如下：</w:t>
+      </w:r>
+    </w:p>
+    <w:p>
+      <w:pPr>
+        <w:widowControl w:val="0"/>
+        <w:numPr>
+          <w:ilvl w:val="0"/>
+          <w:numId w:val="3"/>
+        </w:numPr>
+        <w:jc w:val="both"/>
+        <w:rPr>
+          <w:rFonts w:hint="eastAsia"/>
+          <w:lang w:val="en-US" w:eastAsia="zh-CN"/>
+        </w:rPr>
+      </w:pPr>
+      <w:r>
+        <w:rPr>
+          <w:rFonts w:hint="eastAsia"/>
+          <w:lang w:val="en-US" w:eastAsia="zh-CN"/>
+        </w:rPr>
+        <w:t>配置用户名和邮箱</w:t>
+      </w:r>
+    </w:p>
+    <w:p>
+      <w:pPr>
+        <w:widowControl w:val="0"/>
+        <w:numPr>
+          <w:ilvl w:val="0"/>
+          <w:numId w:val="3"/>
+        </w:numPr>
+        <w:jc w:val="both"/>
+        <w:rPr>
+          <w:rFonts w:hint="eastAsia" w:ascii="Lucida Console" w:hAnsi="Lucida Console" w:eastAsia="宋体"/>
+          <w:color w:val="auto"/>
+          <w:sz w:val="18"/>
+          <w:lang w:val="en-US" w:eastAsia="zh-CN"/>
+        </w:rPr>
+      </w:pPr>
+      <w:r>
+        <w:rPr>
+          <w:rFonts w:hint="eastAsia"/>
+          <w:lang w:val="en-US" w:eastAsia="zh-CN"/>
+        </w:rPr>
+        <w:t>执行</w:t>
+      </w:r>
+      <w:r>
+        <w:rPr>
+          <w:rFonts w:hint="eastAsia" w:ascii="Lucida Console" w:hAnsi="Lucida Console" w:eastAsia="Lucida Console"/>
+          <w:color w:val="auto"/>
+          <w:sz w:val="18"/>
+        </w:rPr>
+        <w:t>ssh-keygen -t rsa -C "</w:t>
+      </w:r>
+      <w:r>
+        <w:rPr>
+          <w:rFonts w:hint="eastAsia" w:ascii="Lucida Console" w:hAnsi="Lucida Console" w:eastAsia="宋体"/>
+          <w:color w:val="auto"/>
+          <w:sz w:val="18"/>
+          <w:lang w:val="en-US" w:eastAsia="zh-CN"/>
+        </w:rPr>
+        <w:t>email-address</w:t>
+      </w:r>
+      <w:r>
+        <w:rPr>
+          <w:rFonts w:hint="eastAsia" w:ascii="Lucida Console" w:hAnsi="Lucida Console" w:eastAsia="Lucida Console"/>
+          <w:color w:val="auto"/>
+          <w:sz w:val="18"/>
+        </w:rPr>
+        <w:t>"</w:t>
+      </w:r>
+      <w:r>
+        <w:rPr>
+          <w:rFonts w:hint="eastAsia" w:ascii="Lucida Console" w:hAnsi="Lucida Console" w:eastAsia="宋体"/>
+          <w:color w:val="auto"/>
+          <w:sz w:val="18"/>
+          <w:lang w:val="en-US" w:eastAsia="zh-CN"/>
+        </w:rPr>
+        <w:t>生成id_rsa、id_rsa.pub</w:t>
+      </w:r>
+    </w:p>
+    <w:p>
+      <w:pPr>
+        <w:widowControl w:val="0"/>
+        <w:numPr>
+          <w:numId w:val="0"/>
+        </w:numPr>
+        <w:jc w:val="both"/>
+      </w:pPr>
+      <w:r>
+        <w:drawing>
+          <wp:inline distT="0" distB="0" distL="114300" distR="114300">
+            <wp:extent cx="5274310" cy="2167890"/>
+            <wp:effectExtent l="0" t="0" r="2540" b="3810"/>
+            <wp:docPr id="25" name="图片 1"/>
+            <wp:cNvGraphicFramePr>
+              <a:graphicFrameLocks xmlns:a="http://schemas.openxmlformats.org/drawingml/2006/main" noChangeAspect="1"/>
+            </wp:cNvGraphicFramePr>
+            <a:graphic xmlns:a="http://schemas.openxmlformats.org/drawingml/2006/main">
+              <a:graphicData uri="http://schemas.openxmlformats.org/drawingml/2006/picture">
+                <pic:pic xmlns:pic="http://schemas.openxmlformats.org/drawingml/2006/picture">
+                  <pic:nvPicPr>
+                    <pic:cNvPr id="25" name="图片 1"/>
+                    <pic:cNvPicPr>
+                      <a:picLocks noChangeAspect="1"/>
+                    </pic:cNvPicPr>
+                  </pic:nvPicPr>
+                  <pic:blipFill>
+                    <a:blip r:embed="rId7"/>
+                    <a:stretch>
+                      <a:fillRect/>
+                    </a:stretch>
+                  </pic:blipFill>
+                  <pic:spPr>
+                    <a:xfrm>
+                      <a:off x="0" y="0"/>
+                      <a:ext cx="5274310" cy="2167890"/>
+                    </a:xfrm>
+                    <a:prstGeom prst="rect">
+                      <a:avLst/>
+                    </a:prstGeom>
+                    <a:noFill/>
+                    <a:ln w="9525">
+                      <a:noFill/>
+                    </a:ln>
+                  </pic:spPr>
+                </pic:pic>
+              </a:graphicData>
+            </a:graphic>
+          </wp:inline>
+        </w:drawing>
+      </w:r>
+    </w:p>
+    <w:p>
+      <w:pPr>
+        <w:widowControl w:val="0"/>
+        <w:numPr>
+          <w:numId w:val="0"/>
+        </w:numPr>
+        <w:jc w:val="both"/>
+        <w:rPr>
+          <w:rFonts w:hint="eastAsia"/>
+          <w:lang w:val="en-US" w:eastAsia="zh-CN"/>
+        </w:rPr>
+      </w:pPr>
+      <w:r>
+        <w:rPr>
+          <w:rFonts w:hint="eastAsia"/>
+          <w:lang w:val="en-US" w:eastAsia="zh-CN"/>
+        </w:rPr>
+        <w:t>文件名留空可以将id_rsa/id_rsa.pub放置在个人文件夹/.ssh/下，可以不输入密码passphrase，这样在git push可以不输入密码</w:t>
+      </w:r>
+    </w:p>
+    <w:p>
+      <w:pPr>
+        <w:widowControl w:val="0"/>
+        <w:numPr>
+          <w:ilvl w:val="0"/>
+          <w:numId w:val="3"/>
+        </w:numPr>
+        <w:jc w:val="both"/>
+        <w:rPr>
+          <w:rFonts w:hint="eastAsia"/>
+          <w:lang w:val="en-US" w:eastAsia="zh-CN"/>
+        </w:rPr>
+      </w:pPr>
+      <w:r>
+        <w:rPr>
+          <w:rFonts w:hint="eastAsia"/>
+          <w:lang w:val="en-US" w:eastAsia="zh-CN"/>
+        </w:rPr>
+        <w:t>将公钥id_rsa.pub中的文本添加到github远程仓库</w:t>
+      </w:r>
+    </w:p>
+    <w:p>
+      <w:pPr>
+        <w:widowControl w:val="0"/>
+        <w:numPr>
+          <w:numId w:val="0"/>
+        </w:numPr>
+        <w:jc w:val="both"/>
+        <w:rPr>
+          <w:rFonts w:hint="eastAsia"/>
+          <w:lang w:val="en-US" w:eastAsia="zh-CN"/>
+        </w:rPr>
+      </w:pPr>
+      <w:r>
+        <w:drawing>
+          <wp:inline distT="0" distB="0" distL="114300" distR="114300">
+            <wp:extent cx="5267325" cy="1469390"/>
+            <wp:effectExtent l="0" t="0" r="9525" b="16510"/>
+            <wp:docPr id="26" name="图片 2"/>
+            <wp:cNvGraphicFramePr>
+              <a:graphicFrameLocks xmlns:a="http://schemas.openxmlformats.org/drawingml/2006/main" noChangeAspect="1"/>
+            </wp:cNvGraphicFramePr>
+            <a:graphic xmlns:a="http://schemas.openxmlformats.org/drawingml/2006/main">
+              <a:graphicData uri="http://schemas.openxmlformats.org/drawingml/2006/picture">
+                <pic:pic xmlns:pic="http://schemas.openxmlformats.org/drawingml/2006/picture">
+                  <pic:nvPicPr>
+                    <pic:cNvPr id="26" name="图片 2"/>
+                    <pic:cNvPicPr>
+                      <a:picLocks noChangeAspect="1"/>
+                    </pic:cNvPicPr>
+                  </pic:nvPicPr>
+                  <pic:blipFill>
+                    <a:blip r:embed="rId8"/>
+                    <a:stretch>
+                      <a:fillRect/>
+                    </a:stretch>
+                  </pic:blipFill>
+                  <pic:spPr>
+                    <a:xfrm>
+                      <a:off x="0" y="0"/>
+                      <a:ext cx="5267325" cy="1469390"/>
+                    </a:xfrm>
+                    <a:prstGeom prst="rect">
+                      <a:avLst/>
+                    </a:prstGeom>
+                    <a:noFill/>
+                    <a:ln w="9525">
+                      <a:noFill/>
+                    </a:ln>
+                  </pic:spPr>
+                </pic:pic>
+              </a:graphicData>
+            </a:graphic>
+          </wp:inline>
+        </w:drawing>
+      </w:r>
+    </w:p>
+    <w:p>
+      <w:pPr>
+        <w:pStyle w:val="2"/>
+        <w:keepNext w:val="0"/>
+        <w:keepLines w:val="0"/>
+        <w:widowControl/>
+        <w:suppressLineNumbers w:val="0"/>
+        <w:pBdr>
+          <w:top w:val="none" w:color="auto" w:sz="0" w:space="0"/>
+          <w:left w:val="none" w:color="auto" w:sz="0" w:space="0"/>
+          <w:bottom w:val="none" w:color="auto" w:sz="0" w:space="0"/>
+          <w:right w:val="none" w:color="auto" w:sz="0" w:space="0"/>
+        </w:pBdr>
+        <w:spacing w:before="0" w:beforeAutospacing="0" w:after="0" w:afterAutospacing="0"/>
+        <w:ind w:left="0" w:right="0" w:firstLine="0"/>
+        <w:jc w:val="left"/>
+        <w:rPr>
+          <w:rFonts w:hint="default" w:ascii="Corbel" w:hAnsi="Corbel" w:cs="Corbel"/>
+          <w:i w:val="0"/>
+          <w:caps w:val="0"/>
+          <w:color w:val="000000"/>
+          <w:spacing w:val="0"/>
+          <w:sz w:val="18"/>
+          <w:szCs w:val="18"/>
+        </w:rPr>
+      </w:pPr>
+      <w:r>
+        <w:rPr>
+          <w:rFonts w:hint="eastAsia"/>
+          <w:lang w:val="en-US" w:eastAsia="zh-CN"/>
+        </w:rPr>
+        <w:t>4、验证key是否可以正常工作，执</w:t>
+      </w:r>
+      <w:r>
+        <w:rPr>
+          <w:rFonts w:hint="default" w:ascii="Corbel" w:hAnsi="Corbel" w:cs="Corbel"/>
+          <w:lang w:val="en-US" w:eastAsia="zh-CN"/>
+        </w:rPr>
+        <w:t>行</w:t>
+      </w:r>
+      <w:r>
+        <w:rPr>
+          <w:rFonts w:hint="default" w:ascii="Corbel" w:hAnsi="Corbel" w:cs="Corbel"/>
+          <w:i w:val="0"/>
+          <w:caps w:val="0"/>
+          <w:color w:val="000000"/>
+          <w:spacing w:val="0"/>
+          <w:sz w:val="18"/>
+          <w:szCs w:val="18"/>
+          <w:bdr w:val="none" w:color="auto" w:sz="0" w:space="0"/>
+        </w:rPr>
+        <w:t>ssh -T git@github.com</w:t>
+      </w:r>
+    </w:p>
+    <w:p>
+      <w:pPr>
+        <w:widowControl w:val="0"/>
+        <w:numPr>
+          <w:ilvl w:val="0"/>
+          <w:numId w:val="0"/>
+        </w:numPr>
+        <w:jc w:val="both"/>
+      </w:pPr>
+      <w:r>
+        <w:drawing>
+          <wp:inline distT="0" distB="0" distL="114300" distR="114300">
+            <wp:extent cx="5272405" cy="403225"/>
+            <wp:effectExtent l="0" t="0" r="4445" b="15875"/>
+            <wp:docPr id="27" name="图片 3"/>
+            <wp:cNvGraphicFramePr>
+              <a:graphicFrameLocks xmlns:a="http://schemas.openxmlformats.org/drawingml/2006/main" noChangeAspect="1"/>
+            </wp:cNvGraphicFramePr>
+            <a:graphic xmlns:a="http://schemas.openxmlformats.org/drawingml/2006/main">
+              <a:graphicData uri="http://schemas.openxmlformats.org/drawingml/2006/picture">
+                <pic:pic xmlns:pic="http://schemas.openxmlformats.org/drawingml/2006/picture">
+                  <pic:nvPicPr>
+                    <pic:cNvPr id="27" name="图片 3"/>
+                    <pic:cNvPicPr>
+                      <a:picLocks noChangeAspect="1"/>
+                    </pic:cNvPicPr>
+                  </pic:nvPicPr>
+                  <pic:blipFill>
+                    <a:blip r:embed="rId9"/>
+                    <a:stretch>
+                      <a:fillRect/>
+                    </a:stretch>
+                  </pic:blipFill>
+                  <pic:spPr>
+                    <a:xfrm>
+                      <a:off x="0" y="0"/>
+                      <a:ext cx="5272405" cy="403225"/>
+                    </a:xfrm>
+                    <a:prstGeom prst="rect">
+                      <a:avLst/>
+                    </a:prstGeom>
+                    <a:noFill/>
+                    <a:ln w="9525">
+                      <a:noFill/>
+                    </a:ln>
+                  </pic:spPr>
+                </pic:pic>
+              </a:graphicData>
+            </a:graphic>
+          </wp:inline>
+        </w:drawing>
+      </w:r>
+    </w:p>
+    <w:p>
+      <w:pPr>
+        <w:widowControl w:val="0"/>
+        <w:numPr>
+          <w:ilvl w:val="0"/>
+          <w:numId w:val="0"/>
+        </w:numPr>
+        <w:jc w:val="both"/>
+        <w:rPr>
+          <w:rFonts w:hint="eastAsia"/>
+          <w:lang w:val="en-US" w:eastAsia="zh-CN"/>
+        </w:rPr>
+      </w:pPr>
+      <w:r>
+        <w:rPr>
+          <w:rFonts w:hint="eastAsia"/>
+          <w:lang w:val="en-US" w:eastAsia="zh-CN"/>
+        </w:rPr>
+        <w:t>以上即为可以正常工作</w:t>
+      </w:r>
+    </w:p>
+    <w:p>
+      <w:pPr>
+        <w:widowControl w:val="0"/>
+        <w:numPr>
+          <w:ilvl w:val="0"/>
+          <w:numId w:val="4"/>
+        </w:numPr>
+        <w:jc w:val="both"/>
+        <w:rPr>
+          <w:rFonts w:hint="eastAsia"/>
+          <w:lang w:val="en-US" w:eastAsia="zh-CN"/>
+        </w:rPr>
+      </w:pPr>
+      <w:r>
+        <w:rPr>
+          <w:rFonts w:hint="eastAsia"/>
+          <w:lang w:val="en-US" w:eastAsia="zh-CN"/>
+        </w:rPr>
+        <w:t>修改远程库url使用ssh协议访问，执行git remote set-url origin + 远程库地址</w:t>
+      </w:r>
+    </w:p>
+    <w:p>
+      <w:pPr>
+        <w:widowControl w:val="0"/>
+        <w:numPr>
+          <w:numId w:val="0"/>
+        </w:numPr>
+        <w:jc w:val="both"/>
+        <w:rPr>
+          <w:rFonts w:hint="eastAsia"/>
+          <w:lang w:val="en-US" w:eastAsia="zh-CN"/>
+        </w:rPr>
+      </w:pPr>
+      <w:r>
+        <w:drawing>
+          <wp:inline distT="0" distB="0" distL="114300" distR="114300">
+            <wp:extent cx="5269230" cy="748030"/>
+            <wp:effectExtent l="0" t="0" r="7620" b="13970"/>
+            <wp:docPr id="28" name="图片 4"/>
+            <wp:cNvGraphicFramePr>
+              <a:graphicFrameLocks xmlns:a="http://schemas.openxmlformats.org/drawingml/2006/main" noChangeAspect="1"/>
+            </wp:cNvGraphicFramePr>
+            <a:graphic xmlns:a="http://schemas.openxmlformats.org/drawingml/2006/main">
+              <a:graphicData uri="http://schemas.openxmlformats.org/drawingml/2006/picture">
+                <pic:pic xmlns:pic="http://schemas.openxmlformats.org/drawingml/2006/picture">
+                  <pic:nvPicPr>
+                    <pic:cNvPr id="28" name="图片 4"/>
+                    <pic:cNvPicPr>
+                      <a:picLocks noChangeAspect="1"/>
+                    </pic:cNvPicPr>
+                  </pic:nvPicPr>
+                  <pic:blipFill>
+                    <a:blip r:embed="rId10"/>
+                    <a:stretch>
+                      <a:fillRect/>
+                    </a:stretch>
+                  </pic:blipFill>
+                  <pic:spPr>
+                    <a:xfrm>
+                      <a:off x="0" y="0"/>
+                      <a:ext cx="5269230" cy="748030"/>
+                    </a:xfrm>
+                    <a:prstGeom prst="rect">
+                      <a:avLst/>
+                    </a:prstGeom>
+                    <a:noFill/>
+                    <a:ln w="9525">
+                      <a:noFill/>
+                    </a:ln>
+                  </pic:spPr>
+                </pic:pic>
+              </a:graphicData>
+            </a:graphic>
+          </wp:inline>
+        </w:drawing>
+      </w:r>
+    </w:p>
+    <w:p>
+      <w:pPr>
+        <w:widowControl w:val="0"/>
+        <w:numPr>
+          <w:numId w:val="0"/>
+        </w:numPr>
+        <w:jc w:val="both"/>
+        <w:rPr>
+          <w:rFonts w:hint="eastAsia"/>
+          <w:lang w:val="en-US" w:eastAsia="zh-CN"/>
+        </w:rPr>
+      </w:pPr>
+      <w:r>
+        <w:rPr>
+          <w:rFonts w:hint="eastAsia"/>
+          <w:lang w:val="en-US" w:eastAsia="zh-CN"/>
+        </w:rPr>
+        <w:t>==========End==========</w:t>
+      </w:r>
+    </w:p>
+    <w:p>
+      <w:pPr>
+        <w:widowControl w:val="0"/>
+        <w:numPr>
+          <w:ilvl w:val="0"/>
+          <w:numId w:val="0"/>
+        </w:numPr>
+        <w:jc w:val="both"/>
+      </w:pPr>
+    </w:p>
+    <w:p>
+      <w:pPr>
+        <w:widowControl w:val="0"/>
+        <w:numPr>
+          <w:ilvl w:val="0"/>
+          <w:numId w:val="0"/>
+        </w:numPr>
+        <w:jc w:val="both"/>
+        <w:rPr>
+          <w:rFonts w:hint="eastAsia"/>
+          <w:lang w:val="en-US" w:eastAsia="zh-CN"/>
+        </w:rPr>
+      </w:pPr>
       <w:bookmarkStart w:id="0" w:name="_GoBack"/>
       <w:bookmarkEnd w:id="0"/>
     </w:p>
     <w:p>
       <w:pPr>
-        <w:ind w:firstLine="420" w:firstLineChars="0"/>
-        <w:rPr>
-          <w:rFonts w:hint="eastAsia"/>
-          <w:lang w:val="en-US" w:eastAsia="zh-CN"/>
-        </w:rPr>
-      </w:pPr>
-      <w:r>
-        <w:rPr>
-          <w:rFonts w:hint="eastAsia"/>
-          <w:lang w:val="en-US" w:eastAsia="zh-CN"/>
-        </w:rPr>
-        <w:t>回退前2个版本时可以用HEAD^、HEAD^^</w:t>
-      </w:r>
-    </w:p>
-    <w:p>
-      <w:pPr>
-        <w:rPr>
-          <w:rFonts w:hint="eastAsia"/>
-          <w:lang w:val="en-US" w:eastAsia="zh-CN"/>
-        </w:rPr>
-      </w:pPr>
-      <w:r>
-        <w:rPr>
-          <w:rFonts w:hint="eastAsia"/>
-          <w:lang w:val="en-US" w:eastAsia="zh-CN"/>
-        </w:rPr>
-        <w:t>】</w:t>
-      </w:r>
-    </w:p>
-    <w:p>
-      <w:pPr>
-        <w:rPr>
-          <w:rFonts w:hint="eastAsia"/>
-          <w:lang w:val="en-US" w:eastAsia="zh-CN"/>
-        </w:rPr>
-      </w:pPr>
-    </w:p>
-    <w:p>
-      <w:pPr>
-        <w:rPr>
-          <w:rFonts w:hint="eastAsia"/>
-          <w:color w:val="FF0000"/>
-          <w:lang w:val="en-US" w:eastAsia="zh-CN"/>
-        </w:rPr>
-      </w:pPr>
-      <w:r>
-        <w:rPr>
-          <w:rFonts w:hint="eastAsia"/>
-          <w:color w:val="FF0000"/>
-          <w:lang w:val="en-US" w:eastAsia="zh-CN"/>
-        </w:rPr>
-        <w:t>添加远程服务器</w:t>
-      </w:r>
-    </w:p>
-    <w:p>
-      <w:pPr>
-        <w:ind w:firstLine="420" w:firstLineChars="0"/>
-        <w:rPr>
-          <w:rFonts w:hint="eastAsia"/>
-          <w:color w:val="FF0000"/>
-          <w:lang w:val="en-US" w:eastAsia="zh-CN"/>
-        </w:rPr>
-      </w:pPr>
-      <w:r>
-        <w:rPr>
-          <w:rFonts w:hint="eastAsia"/>
-          <w:color w:val="FF0000"/>
-          <w:lang w:val="en-US" w:eastAsia="zh-CN"/>
-        </w:rPr>
-        <w:t>git remote add 远程库别名 远程库地址</w:t>
-      </w:r>
-    </w:p>
-    <w:p>
-      <w:pPr>
-        <w:rPr>
-          <w:rFonts w:hint="eastAsia"/>
-          <w:color w:val="FF0000"/>
-          <w:lang w:val="en-US" w:eastAsia="zh-CN"/>
-        </w:rPr>
-      </w:pPr>
-      <w:r>
-        <w:rPr>
-          <w:rFonts w:hint="eastAsia"/>
-          <w:color w:val="FF0000"/>
-          <w:lang w:val="en-US" w:eastAsia="zh-CN"/>
-        </w:rPr>
-        <w:t>从远程库克隆</w:t>
-      </w:r>
-    </w:p>
-    <w:p>
-      <w:pPr>
-        <w:ind w:firstLine="420" w:firstLineChars="0"/>
-        <w:rPr>
-          <w:rFonts w:hint="eastAsia"/>
-          <w:color w:val="FF0000"/>
-          <w:lang w:val="en-US" w:eastAsia="zh-CN"/>
-        </w:rPr>
-      </w:pPr>
-      <w:r>
-        <w:rPr>
-          <w:rFonts w:hint="eastAsia"/>
-          <w:color w:val="FF0000"/>
-          <w:lang w:val="en-US" w:eastAsia="zh-CN"/>
-        </w:rPr>
-        <w:t>git clone 远程库地址</w:t>
-      </w:r>
-    </w:p>
-    <w:p>
-      <w:pPr>
-        <w:rPr>
-          <w:rFonts w:hint="eastAsia"/>
-          <w:lang w:val="en-US" w:eastAsia="zh-CN"/>
-        </w:rPr>
-      </w:pPr>
-    </w:p>
-    <w:p>
-      <w:pPr>
-        <w:rPr>
-          <w:rFonts w:hint="eastAsia"/>
-          <w:lang w:val="en-US" w:eastAsia="zh-CN"/>
-        </w:rPr>
-      </w:pPr>
-    </w:p>
-    <w:p>
-      <w:pPr>
-        <w:rPr>
-          <w:rFonts w:hint="eastAsia"/>
-          <w:lang w:val="en-US" w:eastAsia="zh-CN"/>
-        </w:rPr>
-      </w:pPr>
-      <w:r>
-        <w:rPr>
-          <w:rFonts w:hint="eastAsia"/>
-          <w:lang w:val="en-US" w:eastAsia="zh-CN"/>
-        </w:rPr>
-        <w:t>从repository中删除文件：</w:t>
-      </w:r>
-    </w:p>
-    <w:p>
-      <w:pPr>
-        <w:numPr>
-          <w:ilvl w:val="0"/>
-          <w:numId w:val="1"/>
-        </w:numPr>
-        <w:rPr>
-          <w:rFonts w:hint="eastAsia"/>
-          <w:lang w:val="en-US" w:eastAsia="zh-CN"/>
-        </w:rPr>
-      </w:pPr>
-      <w:r>
-        <w:rPr>
-          <w:rFonts w:hint="eastAsia"/>
-          <w:lang w:val="en-US" w:eastAsia="zh-CN"/>
-        </w:rPr>
-        <w:t>先执行 rm fileName，然后git add，git commit将删除这一改动提交到repository</w:t>
-      </w:r>
-    </w:p>
-    <w:p>
-      <w:pPr>
-        <w:numPr>
-          <w:ilvl w:val="0"/>
-          <w:numId w:val="1"/>
-        </w:numPr>
-        <w:rPr>
-          <w:rFonts w:hint="eastAsia"/>
-          <w:lang w:val="en-US" w:eastAsia="zh-CN"/>
-        </w:rPr>
-      </w:pPr>
-      <w:r>
-        <w:rPr>
-          <w:rFonts w:hint="eastAsia"/>
-          <w:lang w:val="en-US" w:eastAsia="zh-CN"/>
-        </w:rPr>
-        <w:t>直接git rm fileName，然后git commit将删除这一改动提交到repository</w:t>
-      </w:r>
-    </w:p>
-    <w:p>
-      <w:pPr>
         <w:widowControl w:val="0"/>
         <w:numPr>
           <w:ilvl w:val="0"/>
@@ -744,6 +1619,13 @@
           <w:lang w:val="en-US" w:eastAsia="zh-CN"/>
         </w:rPr>
       </w:pPr>
+      <w:r>
+        <w:rPr>
+          <w:rFonts w:hint="eastAsia"/>
+          <w:lang w:val="en-US" w:eastAsia="zh-CN"/>
+        </w:rPr>
+        <w:t>根据协议设置连接远程仓库的地址：</w:t>
+      </w:r>
     </w:p>
     <w:p>
       <w:pPr>
@@ -752,12 +1634,28 @@
           <w:ilvl w:val="0"/>
           <w:numId w:val="0"/>
         </w:numPr>
+        <w:ind w:firstLine="420" w:firstLineChars="0"/>
         <w:jc w:val="both"/>
         <w:rPr>
           <w:rFonts w:hint="eastAsia"/>
           <w:lang w:val="en-US" w:eastAsia="zh-CN"/>
         </w:rPr>
       </w:pPr>
+      <w:r>
+        <w:rPr>
+          <w:rFonts w:hint="eastAsia"/>
+          <w:color w:val="0000FF"/>
+          <w:lang w:val="en-US" w:eastAsia="zh-CN"/>
+        </w:rPr>
+        <w:t xml:space="preserve">git  remote  set-url  origin </w:t>
+      </w:r>
+      <w:r>
+        <w:rPr>
+          <w:rFonts w:hint="eastAsia"/>
+          <w:lang w:val="en-US" w:eastAsia="zh-CN"/>
+        </w:rPr>
+        <w:t xml:space="preserve"> repository-url</w:t>
+      </w:r>
     </w:p>
     <w:p>
       <w:pPr>
@@ -777,8 +1675,628 @@
           <w:rFonts w:hint="eastAsia"/>
           <w:lang w:val="en-US" w:eastAsia="zh-CN"/>
         </w:rPr>
-        <w:t>Git支持多种协议，默认的git://使用ssh，但也可以使用https等其他协议，通过ssh支持的原生git协议速度最快。</w:t>
-      </w:r>
+        <w:t>使用https协议时，repository-url以https:开头，如：</w:t>
+      </w:r>
+    </w:p>
+    <w:p>
+      <w:pPr>
+        <w:keepNext w:val="0"/>
+        <w:keepLines w:val="0"/>
+        <w:widowControl/>
+        <w:suppressLineNumbers w:val="0"/>
+        <w:jc w:val="left"/>
+        <w:rPr>
+          <w:rFonts w:ascii="宋体" w:hAnsi="宋体" w:eastAsia="宋体" w:cs="宋体"/>
+          <w:kern w:val="0"/>
+          <w:sz w:val="24"/>
+          <w:szCs w:val="24"/>
+          <w:lang w:val="en-US" w:eastAsia="zh-CN" w:bidi="ar"/>
+        </w:rPr>
+      </w:pPr>
+      <w:r>
+        <w:rPr>
+          <w:rFonts w:ascii="宋体" w:hAnsi="宋体" w:eastAsia="宋体" w:cs="宋体"/>
+          <w:kern w:val="0"/>
+          <w:sz w:val="24"/>
+          <w:szCs w:val="24"/>
+          <w:lang w:val="en-US" w:eastAsia="zh-CN" w:bidi="ar"/>
+        </w:rPr>
+        <w:drawing>
+          <wp:inline distT="0" distB="0" distL="114300" distR="114300">
+            <wp:extent cx="5172710" cy="316230"/>
+            <wp:effectExtent l="0" t="0" r="8890" b="7620"/>
+            <wp:docPr id="10" name="图片 1" descr="IMG_256"/>
+            <wp:cNvGraphicFramePr>
+              <a:graphicFrameLocks xmlns:a="http://schemas.openxmlformats.org/drawingml/2006/main" noChangeAspect="1"/>
+            </wp:cNvGraphicFramePr>
+            <a:graphic xmlns:a="http://schemas.openxmlformats.org/drawingml/2006/main">
+              <a:graphicData uri="http://schemas.openxmlformats.org/drawingml/2006/picture">
+                <pic:pic xmlns:pic="http://schemas.openxmlformats.org/drawingml/2006/picture">
+                  <pic:nvPicPr>
+                    <pic:cNvPr id="10" name="图片 1" descr="IMG_256"/>
+                    <pic:cNvPicPr>
+                      <a:picLocks noChangeAspect="1"/>
+                    </pic:cNvPicPr>
+                  </pic:nvPicPr>
+                  <pic:blipFill>
+                    <a:blip r:embed="rId11"/>
+                    <a:stretch>
+                      <a:fillRect/>
+                    </a:stretch>
+                  </pic:blipFill>
+                  <pic:spPr>
+                    <a:xfrm>
+                      <a:off x="0" y="0"/>
+                      <a:ext cx="5172710" cy="316230"/>
+                    </a:xfrm>
+                    <a:prstGeom prst="rect">
+                      <a:avLst/>
+                    </a:prstGeom>
+                    <a:noFill/>
+                    <a:ln w="9525">
+                      <a:noFill/>
+                    </a:ln>
+                  </pic:spPr>
+                </pic:pic>
+              </a:graphicData>
+            </a:graphic>
+          </wp:inline>
+        </w:drawing>
+      </w:r>
+    </w:p>
+    <w:p>
+      <w:pPr>
+        <w:keepNext w:val="0"/>
+        <w:keepLines w:val="0"/>
+        <w:widowControl/>
+        <w:suppressLineNumbers w:val="0"/>
+        <w:jc w:val="left"/>
+        <w:rPr>
+          <w:rFonts w:hint="default" w:ascii="Consolas" w:hAnsi="Consolas" w:eastAsia="宋体" w:cs="Consolas"/>
+          <w:kern w:val="0"/>
+          <w:sz w:val="20"/>
+          <w:szCs w:val="20"/>
+          <w:lang w:val="en-US" w:eastAsia="zh-CN" w:bidi="ar"/>
+        </w:rPr>
+      </w:pPr>
+      <w:r>
+        <w:rPr>
+          <w:rFonts w:hint="default" w:ascii="Consolas" w:hAnsi="Consolas" w:eastAsia="宋体" w:cs="Consolas"/>
+          <w:kern w:val="0"/>
+          <w:sz w:val="20"/>
+          <w:szCs w:val="20"/>
+          <w:lang w:val="en-US" w:eastAsia="zh-CN" w:bidi="ar"/>
+        </w:rPr>
+        <w:t>使用ssh协议时，repository-url以git开头，如：</w:t>
+      </w:r>
+    </w:p>
+    <w:p>
+      <w:pPr>
+        <w:keepNext w:val="0"/>
+        <w:keepLines w:val="0"/>
+        <w:widowControl/>
+        <w:suppressLineNumbers w:val="0"/>
+        <w:jc w:val="left"/>
+        <w:rPr>
+          <w:rFonts w:ascii="宋体" w:hAnsi="宋体" w:eastAsia="宋体" w:cs="宋体"/>
+          <w:kern w:val="0"/>
+          <w:sz w:val="24"/>
+          <w:szCs w:val="24"/>
+          <w:lang w:val="en-US" w:eastAsia="zh-CN" w:bidi="ar"/>
+        </w:rPr>
+      </w:pPr>
+      <w:r>
+        <w:rPr>
+          <w:rFonts w:ascii="宋体" w:hAnsi="宋体" w:eastAsia="宋体" w:cs="宋体"/>
+          <w:kern w:val="0"/>
+          <w:sz w:val="24"/>
+          <w:szCs w:val="24"/>
+          <w:lang w:val="en-US" w:eastAsia="zh-CN" w:bidi="ar"/>
+        </w:rPr>
+        <w:drawing>
+          <wp:inline distT="0" distB="0" distL="114300" distR="114300">
+            <wp:extent cx="5306060" cy="232410"/>
+            <wp:effectExtent l="0" t="0" r="8890" b="15240"/>
+            <wp:docPr id="18" name="图片 2" descr="IMG_256"/>
+            <wp:cNvGraphicFramePr>
+              <a:graphicFrameLocks xmlns:a="http://schemas.openxmlformats.org/drawingml/2006/main" noChangeAspect="1"/>
+            </wp:cNvGraphicFramePr>
+            <a:graphic xmlns:a="http://schemas.openxmlformats.org/drawingml/2006/main">
+              <a:graphicData uri="http://schemas.openxmlformats.org/drawingml/2006/picture">
+                <pic:pic xmlns:pic="http://schemas.openxmlformats.org/drawingml/2006/picture">
+                  <pic:nvPicPr>
+                    <pic:cNvPr id="18" name="图片 2" descr="IMG_256"/>
+                    <pic:cNvPicPr>
+                      <a:picLocks noChangeAspect="1"/>
+                    </pic:cNvPicPr>
+                  </pic:nvPicPr>
+                  <pic:blipFill>
+                    <a:blip r:embed="rId12"/>
+                    <a:stretch>
+                      <a:fillRect/>
+                    </a:stretch>
+                  </pic:blipFill>
+                  <pic:spPr>
+                    <a:xfrm>
+                      <a:off x="0" y="0"/>
+                      <a:ext cx="5306060" cy="232410"/>
+                    </a:xfrm>
+                    <a:prstGeom prst="rect">
+                      <a:avLst/>
+                    </a:prstGeom>
+                    <a:noFill/>
+                    <a:ln w="9525">
+                      <a:noFill/>
+                    </a:ln>
+                  </pic:spPr>
+                </pic:pic>
+              </a:graphicData>
+            </a:graphic>
+          </wp:inline>
+        </w:drawing>
+      </w:r>
+    </w:p>
+    <w:p>
+      <w:pPr>
+        <w:keepNext w:val="0"/>
+        <w:keepLines w:val="0"/>
+        <w:widowControl/>
+        <w:suppressLineNumbers w:val="0"/>
+        <w:jc w:val="left"/>
+        <w:rPr>
+          <w:rFonts w:ascii="宋体" w:hAnsi="宋体" w:eastAsia="宋体" w:cs="宋体"/>
+          <w:kern w:val="0"/>
+          <w:sz w:val="24"/>
+          <w:szCs w:val="24"/>
+          <w:lang w:val="en-US" w:eastAsia="zh-CN" w:bidi="ar"/>
+        </w:rPr>
+      </w:pPr>
+    </w:p>
+    <w:p>
+      <w:pPr>
+        <w:keepNext w:val="0"/>
+        <w:keepLines w:val="0"/>
+        <w:widowControl/>
+        <w:suppressLineNumbers w:val="0"/>
+        <w:jc w:val="left"/>
+        <w:rPr>
+          <w:rFonts w:hint="eastAsia"/>
+          <w:color w:val="0000FF"/>
+          <w:lang w:val="en-US" w:eastAsia="zh-CN"/>
+        </w:rPr>
+      </w:pPr>
+      <w:r>
+        <w:rPr>
+          <w:rFonts w:hint="eastAsia"/>
+          <w:color w:val="0000FF"/>
+          <w:lang w:val="en-US" w:eastAsia="zh-CN"/>
+        </w:rPr>
+        <w:t>删除添加的远程分支名：git remote rm + 分支名</w:t>
+      </w:r>
+    </w:p>
+    <w:p>
+      <w:pPr>
+        <w:keepNext w:val="0"/>
+        <w:keepLines w:val="0"/>
+        <w:widowControl/>
+        <w:suppressLineNumbers w:val="0"/>
+        <w:jc w:val="left"/>
+      </w:pPr>
+      <w:r>
+        <w:drawing>
+          <wp:inline distT="0" distB="0" distL="114300" distR="114300">
+            <wp:extent cx="5269865" cy="836930"/>
+            <wp:effectExtent l="0" t="0" r="6985" b="1270"/>
+            <wp:docPr id="21" name="图片 1"/>
+            <wp:cNvGraphicFramePr>
+              <a:graphicFrameLocks xmlns:a="http://schemas.openxmlformats.org/drawingml/2006/main" noChangeAspect="1"/>
+            </wp:cNvGraphicFramePr>
+            <a:graphic xmlns:a="http://schemas.openxmlformats.org/drawingml/2006/main">
+              <a:graphicData uri="http://schemas.openxmlformats.org/drawingml/2006/picture">
+                <pic:pic xmlns:pic="http://schemas.openxmlformats.org/drawingml/2006/picture">
+                  <pic:nvPicPr>
+                    <pic:cNvPr id="21" name="图片 1"/>
+                    <pic:cNvPicPr>
+                      <a:picLocks noChangeAspect="1"/>
+                    </pic:cNvPicPr>
+                  </pic:nvPicPr>
+                  <pic:blipFill>
+                    <a:blip r:embed="rId13"/>
+                    <a:stretch>
+                      <a:fillRect/>
+                    </a:stretch>
+                  </pic:blipFill>
+                  <pic:spPr>
+                    <a:xfrm>
+                      <a:off x="0" y="0"/>
+                      <a:ext cx="5269865" cy="836930"/>
+                    </a:xfrm>
+                    <a:prstGeom prst="rect">
+                      <a:avLst/>
+                    </a:prstGeom>
+                    <a:noFill/>
+                    <a:ln w="9525">
+                      <a:noFill/>
+                    </a:ln>
+                  </pic:spPr>
+                </pic:pic>
+              </a:graphicData>
+            </a:graphic>
+          </wp:inline>
+        </w:drawing>
+      </w:r>
+    </w:p>
+    <w:p>
+      <w:pPr>
+        <w:keepNext w:val="0"/>
+        <w:keepLines w:val="0"/>
+        <w:widowControl/>
+        <w:suppressLineNumbers w:val="0"/>
+        <w:jc w:val="left"/>
+        <w:rPr>
+          <w:rFonts w:hint="eastAsia"/>
+          <w:lang w:val="en-US" w:eastAsia="zh-CN"/>
+        </w:rPr>
+      </w:pPr>
+      <w:r>
+        <w:rPr>
+          <w:rFonts w:hint="eastAsia"/>
+          <w:lang w:val="en-US" w:eastAsia="zh-CN"/>
+        </w:rPr>
+        <w:t>再运行git remote -v就没有该远程分支了:</w:t>
+      </w:r>
+    </w:p>
+    <w:p>
+      <w:pPr>
+        <w:keepNext w:val="0"/>
+        <w:keepLines w:val="0"/>
+        <w:widowControl/>
+        <w:suppressLineNumbers w:val="0"/>
+        <w:jc w:val="left"/>
+      </w:pPr>
+      <w:r>
+        <w:drawing>
+          <wp:inline distT="0" distB="0" distL="114300" distR="114300">
+            <wp:extent cx="5274310" cy="484505"/>
+            <wp:effectExtent l="0" t="0" r="2540" b="10795"/>
+            <wp:docPr id="23" name="图片 3"/>
+            <wp:cNvGraphicFramePr>
+              <a:graphicFrameLocks xmlns:a="http://schemas.openxmlformats.org/drawingml/2006/main" noChangeAspect="1"/>
+            </wp:cNvGraphicFramePr>
+            <a:graphic xmlns:a="http://schemas.openxmlformats.org/drawingml/2006/main">
+              <a:graphicData uri="http://schemas.openxmlformats.org/drawingml/2006/picture">
+                <pic:pic xmlns:pic="http://schemas.openxmlformats.org/drawingml/2006/picture">
+                  <pic:nvPicPr>
+                    <pic:cNvPr id="23" name="图片 3"/>
+                    <pic:cNvPicPr>
+                      <a:picLocks noChangeAspect="1"/>
+                    </pic:cNvPicPr>
+                  </pic:nvPicPr>
+                  <pic:blipFill>
+                    <a:blip r:embed="rId14"/>
+                    <a:stretch>
+                      <a:fillRect/>
+                    </a:stretch>
+                  </pic:blipFill>
+                  <pic:spPr>
+                    <a:xfrm>
+                      <a:off x="0" y="0"/>
+                      <a:ext cx="5274310" cy="484505"/>
+                    </a:xfrm>
+                    <a:prstGeom prst="rect">
+                      <a:avLst/>
+                    </a:prstGeom>
+                    <a:noFill/>
+                    <a:ln w="9525">
+                      <a:noFill/>
+                    </a:ln>
+                  </pic:spPr>
+                </pic:pic>
+              </a:graphicData>
+            </a:graphic>
+          </wp:inline>
+        </w:drawing>
+      </w:r>
+    </w:p>
+    <w:p>
+      <w:pPr>
+        <w:keepNext w:val="0"/>
+        <w:keepLines w:val="0"/>
+        <w:widowControl/>
+        <w:suppressLineNumbers w:val="0"/>
+        <w:jc w:val="left"/>
+        <w:rPr>
+          <w:b/>
+          <w:bCs/>
+          <w:color w:val="0000FF"/>
+        </w:rPr>
+      </w:pPr>
+      <w:r>
+        <w:rPr>
+          <w:rFonts w:hint="eastAsia"/>
+          <w:b/>
+          <w:bCs/>
+          <w:color w:val="0000FF"/>
+          <w:lang w:val="en-US" w:eastAsia="zh-CN"/>
+        </w:rPr>
+        <w:t>远程仓库建好之后，本地初始化版本库并推送流程：</w:t>
+      </w:r>
+    </w:p>
+    <w:p>
+      <w:pPr>
+        <w:keepNext w:val="0"/>
+        <w:keepLines w:val="0"/>
+        <w:widowControl/>
+        <w:numPr>
+          <w:ilvl w:val="0"/>
+          <w:numId w:val="5"/>
+        </w:numPr>
+        <w:suppressLineNumbers w:val="0"/>
+        <w:jc w:val="left"/>
+        <w:rPr>
+          <w:rFonts w:hint="eastAsia"/>
+          <w:lang w:val="en-US" w:eastAsia="zh-CN"/>
+        </w:rPr>
+      </w:pPr>
+      <w:r>
+        <w:rPr>
+          <w:rFonts w:hint="eastAsia"/>
+          <w:lang w:val="en-US" w:eastAsia="zh-CN"/>
+        </w:rPr>
+        <w:t>git init -&gt; git add -&gt; git commit，将本地内容纳入版本库</w:t>
+      </w:r>
+    </w:p>
+    <w:p>
+      <w:pPr>
+        <w:keepNext w:val="0"/>
+        <w:keepLines w:val="0"/>
+        <w:widowControl/>
+        <w:numPr>
+          <w:ilvl w:val="0"/>
+          <w:numId w:val="5"/>
+        </w:numPr>
+        <w:suppressLineNumbers w:val="0"/>
+        <w:jc w:val="left"/>
+        <w:rPr>
+          <w:rFonts w:hint="eastAsia"/>
+          <w:lang w:val="en-US" w:eastAsia="zh-CN"/>
+        </w:rPr>
+      </w:pPr>
+      <w:r>
+        <w:rPr>
+          <w:rFonts w:hint="eastAsia"/>
+          <w:lang w:val="en-US" w:eastAsia="zh-CN"/>
+        </w:rPr>
+        <w:t>设定本地主分支和远程origin分支连接</w:t>
+      </w:r>
+    </w:p>
+    <w:p>
+      <w:pPr>
+        <w:keepNext w:val="0"/>
+        <w:keepLines w:val="0"/>
+        <w:widowControl/>
+        <w:numPr>
+          <w:ilvl w:val="0"/>
+          <w:numId w:val="0"/>
+        </w:numPr>
+        <w:suppressLineNumbers w:val="0"/>
+        <w:jc w:val="left"/>
+      </w:pPr>
+      <w:r>
+        <w:drawing>
+          <wp:inline distT="0" distB="0" distL="114300" distR="114300">
+            <wp:extent cx="5271135" cy="334645"/>
+            <wp:effectExtent l="0" t="0" r="5715" b="8255"/>
+            <wp:docPr id="24" name="图片 2"/>
+            <wp:cNvGraphicFramePr>
+              <a:graphicFrameLocks xmlns:a="http://schemas.openxmlformats.org/drawingml/2006/main" noChangeAspect="1"/>
+            </wp:cNvGraphicFramePr>
+            <a:graphic xmlns:a="http://schemas.openxmlformats.org/drawingml/2006/main">
+              <a:graphicData uri="http://schemas.openxmlformats.org/drawingml/2006/picture">
+                <pic:pic xmlns:pic="http://schemas.openxmlformats.org/drawingml/2006/picture">
+                  <pic:nvPicPr>
+                    <pic:cNvPr id="24" name="图片 2"/>
+                    <pic:cNvPicPr>
+                      <a:picLocks noChangeAspect="1"/>
+                    </pic:cNvPicPr>
+                  </pic:nvPicPr>
+                  <pic:blipFill>
+                    <a:blip r:embed="rId15"/>
+                    <a:stretch>
+                      <a:fillRect/>
+                    </a:stretch>
+                  </pic:blipFill>
+                  <pic:spPr>
+                    <a:xfrm>
+                      <a:off x="0" y="0"/>
+                      <a:ext cx="5271135" cy="334645"/>
+                    </a:xfrm>
+                    <a:prstGeom prst="rect">
+                      <a:avLst/>
+                    </a:prstGeom>
+                    <a:noFill/>
+                    <a:ln w="9525">
+                      <a:noFill/>
+                    </a:ln>
+                  </pic:spPr>
+                </pic:pic>
+              </a:graphicData>
+            </a:graphic>
+          </wp:inline>
+        </w:drawing>
+      </w:r>
+    </w:p>
+    <w:p>
+      <w:pPr>
+        <w:keepNext w:val="0"/>
+        <w:keepLines w:val="0"/>
+        <w:widowControl/>
+        <w:numPr>
+          <w:ilvl w:val="0"/>
+          <w:numId w:val="5"/>
+        </w:numPr>
+        <w:suppressLineNumbers w:val="0"/>
+        <w:jc w:val="left"/>
+        <w:rPr>
+          <w:rFonts w:hint="eastAsia"/>
+          <w:lang w:val="en-US" w:eastAsia="zh-CN"/>
+        </w:rPr>
+      </w:pPr>
+      <w:r>
+        <w:rPr>
+          <w:rFonts w:hint="eastAsia"/>
+          <w:lang w:val="en-US" w:eastAsia="zh-CN"/>
+        </w:rPr>
+        <w:t>第一次git push时会有如下错误：</w:t>
+      </w:r>
+    </w:p>
+    <w:p>
+      <w:pPr>
+        <w:keepNext w:val="0"/>
+        <w:keepLines w:val="0"/>
+        <w:widowControl/>
+        <w:numPr>
+          <w:ilvl w:val="0"/>
+          <w:numId w:val="0"/>
+        </w:numPr>
+        <w:suppressLineNumbers w:val="0"/>
+        <w:jc w:val="left"/>
+      </w:pPr>
+      <w:r>
+        <w:drawing>
+          <wp:inline distT="0" distB="0" distL="114300" distR="114300">
+            <wp:extent cx="5269230" cy="763905"/>
+            <wp:effectExtent l="0" t="0" r="7620" b="17145"/>
+            <wp:docPr id="22" name="图片 1"/>
+            <wp:cNvGraphicFramePr>
+              <a:graphicFrameLocks xmlns:a="http://schemas.openxmlformats.org/drawingml/2006/main" noChangeAspect="1"/>
+            </wp:cNvGraphicFramePr>
+            <a:graphic xmlns:a="http://schemas.openxmlformats.org/drawingml/2006/main">
+              <a:graphicData uri="http://schemas.openxmlformats.org/drawingml/2006/picture">
+                <pic:pic xmlns:pic="http://schemas.openxmlformats.org/drawingml/2006/picture">
+                  <pic:nvPicPr>
+                    <pic:cNvPr id="22" name="图片 1"/>
+                    <pic:cNvPicPr>
+                      <a:picLocks noChangeAspect="1"/>
+                    </pic:cNvPicPr>
+                  </pic:nvPicPr>
+                  <pic:blipFill>
+                    <a:blip r:embed="rId16"/>
+                    <a:stretch>
+                      <a:fillRect/>
+                    </a:stretch>
+                  </pic:blipFill>
+                  <pic:spPr>
+                    <a:xfrm>
+                      <a:off x="0" y="0"/>
+                      <a:ext cx="5269230" cy="763905"/>
+                    </a:xfrm>
+                    <a:prstGeom prst="rect">
+                      <a:avLst/>
+                    </a:prstGeom>
+                    <a:noFill/>
+                    <a:ln w="9525">
+                      <a:noFill/>
+                    </a:ln>
+                  </pic:spPr>
+                </pic:pic>
+              </a:graphicData>
+            </a:graphic>
+          </wp:inline>
+        </w:drawing>
+      </w:r>
+    </w:p>
+    <w:p>
+      <w:pPr>
+        <w:keepNext w:val="0"/>
+        <w:keepLines w:val="0"/>
+        <w:widowControl/>
+        <w:numPr>
+          <w:ilvl w:val="0"/>
+          <w:numId w:val="0"/>
+        </w:numPr>
+        <w:suppressLineNumbers w:val="0"/>
+        <w:jc w:val="left"/>
+        <w:rPr>
+          <w:rFonts w:hint="eastAsia"/>
+          <w:lang w:val="en-US" w:eastAsia="zh-CN"/>
+        </w:rPr>
+      </w:pPr>
+      <w:r>
+        <w:rPr>
+          <w:rFonts w:hint="eastAsia"/>
+          <w:lang w:val="en-US" w:eastAsia="zh-CN"/>
+        </w:rPr>
+        <w:t>表示当前分支没有上有分支，执行 git push --set-upstream origin master生成远程上游分支</w:t>
+      </w:r>
+    </w:p>
+    <w:p>
+      <w:pPr>
+        <w:keepNext w:val="0"/>
+        <w:keepLines w:val="0"/>
+        <w:widowControl/>
+        <w:numPr>
+          <w:ilvl w:val="0"/>
+          <w:numId w:val="0"/>
+        </w:numPr>
+        <w:suppressLineNumbers w:val="0"/>
+        <w:jc w:val="left"/>
+        <w:rPr>
+          <w:rFonts w:hint="eastAsia"/>
+          <w:lang w:val="en-US" w:eastAsia="zh-CN"/>
+        </w:rPr>
+      </w:pPr>
+      <w:r>
+        <w:rPr>
+          <w:rFonts w:hint="eastAsia"/>
+          <w:lang w:val="en-US" w:eastAsia="zh-CN"/>
+        </w:rPr>
+        <w:t>4、执行步骤3后，以后就可以直接使用git push推送</w:t>
+      </w:r>
+    </w:p>
+    <w:p>
+      <w:pPr>
+        <w:keepNext w:val="0"/>
+        <w:keepLines w:val="0"/>
+        <w:widowControl/>
+        <w:numPr>
+          <w:ilvl w:val="0"/>
+          <w:numId w:val="0"/>
+        </w:numPr>
+        <w:suppressLineNumbers w:val="0"/>
+        <w:jc w:val="left"/>
+        <w:rPr>
+          <w:rFonts w:hint="eastAsia"/>
+          <w:lang w:val="en-US" w:eastAsia="zh-CN"/>
+        </w:rPr>
+      </w:pPr>
+    </w:p>
+    <w:p>
+      <w:pPr>
+        <w:keepNext w:val="0"/>
+        <w:keepLines w:val="0"/>
+        <w:widowControl/>
+        <w:suppressLineNumbers w:val="0"/>
+        <w:jc w:val="left"/>
+        <w:rPr>
+          <w:rFonts w:hint="eastAsia"/>
+          <w:lang w:val="en-US" w:eastAsia="zh-CN"/>
+        </w:rPr>
+      </w:pPr>
+    </w:p>
+    <w:p>
+      <w:pPr>
+        <w:widowControl w:val="0"/>
+        <w:numPr>
+          <w:ilvl w:val="0"/>
+          <w:numId w:val="0"/>
+        </w:numPr>
+        <w:jc w:val="both"/>
+        <w:rPr>
+          <w:rFonts w:hint="eastAsia"/>
+          <w:lang w:val="en-US" w:eastAsia="zh-CN"/>
+        </w:rPr>
+      </w:pPr>
     </w:p>
     <w:p>
       <w:pPr>
@@ -1089,7 +2607,7 @@
                     </pic:cNvPicPr>
                   </pic:nvPicPr>
                   <pic:blipFill>
-                    <a:blip r:embed="rId5"/>
+                    <a:blip r:embed="rId17"/>
                     <a:stretch>
                       <a:fillRect/>
                     </a:stretch>
@@ -1223,7 +2741,7 @@
                     </pic:cNvPicPr>
                   </pic:nvPicPr>
                   <pic:blipFill>
-                    <a:blip r:embed="rId6"/>
+                    <a:blip r:embed="rId18"/>
                     <a:stretch>
                       <a:fillRect/>
                     </a:stretch>
@@ -1310,7 +2828,7 @@
                     </pic:cNvPicPr>
                   </pic:nvPicPr>
                   <pic:blipFill>
-                    <a:blip r:embed="rId7"/>
+                    <a:blip r:embed="rId19"/>
                     <a:stretch>
                       <a:fillRect/>
                     </a:stretch>
@@ -1374,7 +2892,7 @@
                     </pic:cNvPicPr>
                   </pic:nvPicPr>
                   <pic:blipFill>
-                    <a:blip r:embed="rId8"/>
+                    <a:blip r:embed="rId20"/>
                     <a:stretch>
                       <a:fillRect/>
                     </a:stretch>
@@ -1453,7 +2971,7 @@
                     </pic:cNvPicPr>
                   </pic:nvPicPr>
                   <pic:blipFill>
-                    <a:blip r:embed="rId9"/>
+                    <a:blip r:embed="rId21"/>
                     <a:stretch>
                       <a:fillRect/>
                     </a:stretch>
@@ -1533,7 +3051,7 @@
                     </pic:cNvPicPr>
                   </pic:nvPicPr>
                   <pic:blipFill>
-                    <a:blip r:embed="rId10"/>
+                    <a:blip r:embed="rId22"/>
                     <a:stretch>
                       <a:fillRect/>
                     </a:stretch>
@@ -1626,7 +3144,7 @@
                     </pic:cNvPicPr>
                   </pic:nvPicPr>
                   <pic:blipFill>
-                    <a:blip r:embed="rId11"/>
+                    <a:blip r:embed="rId23"/>
                     <a:stretch>
                       <a:fillRect/>
                     </a:stretch>
@@ -1690,7 +3208,7 @@
                     </pic:cNvPicPr>
                   </pic:nvPicPr>
                   <pic:blipFill>
-                    <a:blip r:embed="rId12"/>
+                    <a:blip r:embed="rId24"/>
                     <a:stretch>
                       <a:fillRect/>
                     </a:stretch>
@@ -1774,7 +3292,7 @@
                     </pic:cNvPicPr>
                   </pic:nvPicPr>
                   <pic:blipFill>
-                    <a:blip r:embed="rId13"/>
+                    <a:blip r:embed="rId25"/>
                     <a:stretch>
                       <a:fillRect/>
                     </a:stretch>
@@ -1822,7 +3340,7 @@
                     </pic:cNvPicPr>
                   </pic:nvPicPr>
                   <pic:blipFill>
-                    <a:blip r:embed="rId14"/>
+                    <a:blip r:embed="rId26"/>
                     <a:stretch>
                       <a:fillRect/>
                     </a:stretch>
@@ -1886,7 +3404,7 @@
                     </pic:cNvPicPr>
                   </pic:nvPicPr>
                   <pic:blipFill>
-                    <a:blip r:embed="rId15"/>
+                    <a:blip r:embed="rId27"/>
                     <a:stretch>
                       <a:fillRect/>
                     </a:stretch>
@@ -1973,7 +3491,7 @@
                     </pic:cNvPicPr>
                   </pic:nvPicPr>
                   <pic:blipFill>
-                    <a:blip r:embed="rId16"/>
+                    <a:blip r:embed="rId28"/>
                     <a:stretch>
                       <a:fillRect/>
                     </a:stretch>
@@ -2052,7 +3570,7 @@
                     </pic:cNvPicPr>
                   </pic:nvPicPr>
                   <pic:blipFill>
-                    <a:blip r:embed="rId17"/>
+                    <a:blip r:embed="rId29"/>
                     <a:stretch>
                       <a:fillRect/>
                     </a:stretch>
@@ -2162,7 +3680,7 @@
                     </pic:cNvPicPr>
                   </pic:nvPicPr>
                   <pic:blipFill>
-                    <a:blip r:embed="rId18"/>
+                    <a:blip r:embed="rId30"/>
                     <a:stretch>
                       <a:fillRect/>
                     </a:stretch>
@@ -2383,7 +3901,7 @@
                     </pic:cNvPicPr>
                   </pic:nvPicPr>
                   <pic:blipFill>
-                    <a:blip r:embed="rId19"/>
+                    <a:blip r:embed="rId31"/>
                     <a:stretch>
                       <a:fillRect/>
                     </a:stretch>
@@ -3105,8 +4623,68 @@
       <w:lvlJc w:val="left"/>
     </w:lvl>
   </w:abstractNum>
+  <w:abstractNum w:abstractNumId="1">
+    <w:nsid w:val="5A5C59AE"/>
+    <w:multiLevelType w:val="singleLevel"/>
+    <w:tmpl w:val="5A5C59AE"/>
+    <w:lvl w:ilvl="0" w:tentative="0">
+      <w:start w:val="1"/>
+      <w:numFmt w:val="decimal"/>
+      <w:suff w:val="nothing"/>
+      <w:lvlText w:val="%1、"/>
+      <w:lvlJc w:val="left"/>
+    </w:lvl>
+  </w:abstractNum>
+  <w:abstractNum w:abstractNumId="2">
+    <w:nsid w:val="5A5C5CE2"/>
+    <w:multiLevelType w:val="singleLevel"/>
+    <w:tmpl w:val="5A5C5CE2"/>
+    <w:lvl w:ilvl="0" w:tentative="0">
+      <w:start w:val="1"/>
+      <w:numFmt w:val="decimal"/>
+      <w:suff w:val="nothing"/>
+      <w:lvlText w:val="%1、"/>
+      <w:lvlJc w:val="left"/>
+    </w:lvl>
+  </w:abstractNum>
+  <w:abstractNum w:abstractNumId="3">
+    <w:nsid w:val="5A5C60E8"/>
+    <w:multiLevelType w:val="singleLevel"/>
+    <w:tmpl w:val="5A5C60E8"/>
+    <w:lvl w:ilvl="0" w:tentative="0">
+      <w:start w:val="1"/>
+      <w:numFmt w:val="decimal"/>
+      <w:suff w:val="nothing"/>
+      <w:lvlText w:val="%1、"/>
+      <w:lvlJc w:val="left"/>
+    </w:lvl>
+  </w:abstractNum>
+  <w:abstractNum w:abstractNumId="4">
+    <w:nsid w:val="5A5C62AE"/>
+    <w:multiLevelType w:val="singleLevel"/>
+    <w:tmpl w:val="5A5C62AE"/>
+    <w:lvl w:ilvl="0" w:tentative="0">
+      <w:start w:val="5"/>
+      <w:numFmt w:val="decimal"/>
+      <w:suff w:val="nothing"/>
+      <w:lvlText w:val="%1、"/>
+      <w:lvlJc w:val="left"/>
+    </w:lvl>
+  </w:abstractNum>
   <w:num w:numId="1">
+    <w:abstractNumId w:val="1"/>
+  </w:num>
+  <w:num w:numId="2">
     <w:abstractNumId w:val="0"/>
+  </w:num>
+  <w:num w:numId="3">
+    <w:abstractNumId w:val="3"/>
+  </w:num>
+  <w:num w:numId="4">
+    <w:abstractNumId w:val="4"/>
+  </w:num>
+  <w:num w:numId="5">
+    <w:abstractNumId w:val="2"/>
   </w:num>
 </w:numbering>
 </file>
@@ -3206,7 +4784,7 @@
     <w:lsdException w:unhideWhenUsed="0" w:uiPriority="0" w:semiHidden="0" w:name="Body Text Indent 2"/>
     <w:lsdException w:unhideWhenUsed="0" w:uiPriority="0" w:semiHidden="0" w:name="Body Text Indent 3"/>
     <w:lsdException w:unhideWhenUsed="0" w:uiPriority="0" w:semiHidden="0" w:name="Block Text"/>
-    <w:lsdException w:unhideWhenUsed="0" w:uiPriority="0" w:semiHidden="0" w:name="Hyperlink"/>
+    <w:lsdException w:qFormat="1" w:unhideWhenUsed="0" w:uiPriority="0" w:semiHidden="0" w:name="Hyperlink"/>
     <w:lsdException w:unhideWhenUsed="0" w:uiPriority="0" w:semiHidden="0" w:name="FollowedHyperlink"/>
     <w:lsdException w:qFormat="1" w:unhideWhenUsed="0" w:uiPriority="0" w:semiHidden="0" w:name="Strong"/>
     <w:lsdException w:qFormat="1" w:unhideWhenUsed="0" w:uiPriority="0" w:semiHidden="0" w:name="Emphasis"/>
@@ -3220,7 +4798,7 @@
     <w:lsdException w:unhideWhenUsed="0" w:uiPriority="0" w:semiHidden="0" w:name="HTML Code"/>
     <w:lsdException w:unhideWhenUsed="0" w:uiPriority="0" w:semiHidden="0" w:name="HTML Definition"/>
     <w:lsdException w:unhideWhenUsed="0" w:uiPriority="0" w:semiHidden="0" w:name="HTML Keyboard"/>
-    <w:lsdException w:unhideWhenUsed="0" w:uiPriority="0" w:semiHidden="0" w:name="HTML Preformatted"/>
+    <w:lsdException w:qFormat="1" w:unhideWhenUsed="0" w:uiPriority="0" w:semiHidden="0" w:name="HTML Preformatted"/>
     <w:lsdException w:unhideWhenUsed="0" w:uiPriority="0" w:semiHidden="0" w:name="HTML Sample"/>
     <w:lsdException w:unhideWhenUsed="0" w:uiPriority="0" w:semiHidden="0" w:name="HTML Typewriter"/>
     <w:lsdException w:unhideWhenUsed="0" w:uiPriority="0" w:semiHidden="0" w:name="HTML Variable"/>
@@ -3386,13 +4964,13 @@
       <w:lang w:val="en-US" w:eastAsia="zh-CN" w:bidi="ar-SA"/>
     </w:rPr>
   </w:style>
-  <w:style w:type="character" w:default="1" w:styleId="2">
+  <w:style w:type="character" w:default="1" w:styleId="3">
     <w:name w:val="Default Paragraph Font"/>
     <w:semiHidden/>
     <w:qFormat/>
     <w:uiPriority w:val="0"/>
   </w:style>
-  <w:style w:type="table" w:default="1" w:styleId="3">
+  <w:style w:type="table" w:default="1" w:styleId="5">
     <w:name w:val="Normal Table"/>
     <w:semiHidden/>
     <w:qFormat/>
@@ -3406,6 +4984,50 @@
         <w:right w:w="108" w:type="dxa"/>
       </w:tblCellMar>
     </w:tblPr>
+  </w:style>
+  <w:style w:type="paragraph" w:styleId="2">
+    <w:name w:val="HTML Preformatted"/>
+    <w:basedOn w:val="1"/>
+    <w:qFormat/>
+    <w:uiPriority w:val="0"/>
+    <w:pPr>
+      <w:tabs>
+        <w:tab w:val="left" w:pos="916"/>
+        <w:tab w:val="left" w:pos="1832"/>
+        <w:tab w:val="left" w:pos="2748"/>
+        <w:tab w:val="left" w:pos="3664"/>
+        <w:tab w:val="left" w:pos="4580"/>
+        <w:tab w:val="left" w:pos="5496"/>
+        <w:tab w:val="left" w:pos="6412"/>
+        <w:tab w:val="left" w:pos="7328"/>
+        <w:tab w:val="left" w:pos="8244"/>
+        <w:tab w:val="left" w:pos="9160"/>
+        <w:tab w:val="left" w:pos="10076"/>
+        <w:tab w:val="left" w:pos="10992"/>
+        <w:tab w:val="left" w:pos="11908"/>
+        <w:tab w:val="left" w:pos="12824"/>
+        <w:tab w:val="left" w:pos="13740"/>
+        <w:tab w:val="left" w:pos="14656"/>
+      </w:tabs>
+      <w:jc w:val="left"/>
+    </w:pPr>
+    <w:rPr>
+      <w:rFonts w:hint="eastAsia" w:ascii="宋体" w:hAnsi="宋体" w:eastAsia="宋体" w:cs="宋体"/>
+      <w:kern w:val="0"/>
+      <w:sz w:val="24"/>
+      <w:szCs w:val="24"/>
+      <w:lang w:val="en-US" w:eastAsia="zh-CN" w:bidi="ar"/>
+    </w:rPr>
+  </w:style>
+  <w:style w:type="character" w:styleId="4">
+    <w:name w:val="Hyperlink"/>
+    <w:basedOn w:val="3"/>
+    <w:qFormat/>
+    <w:uiPriority w:val="0"/>
+    <w:rPr>
+      <w:color w:val="0000FF"/>
+      <w:u w:val="single"/>
+    </w:rPr>
   </w:style>
 </w:styles>
 </file>

</xml_diff>